<commit_message>
Reporte Salida de Pruebas
</commit_message>
<xml_diff>
--- a/Item 1 Hardware/Adquisición/Pruebas.docx
+++ b/Item 1 Hardware/Adquisición/Pruebas.docx
@@ -120,7 +120,7 @@
               <w:rPr>
                 <w:rtl w:val="0"/>
               </w:rPr>
-              <w:t xml:space="preserve">0720ZEB-LEC-1508RR</w:t>
+              <w:t xml:space="preserve">0720ZEB-LEC-1508A</w:t>
             </w:r>
           </w:p>
         </w:tc>
@@ -188,6 +188,34 @@
           </w:tcPr>
           <w:p>
             <w:pPr>
+              <w:widowControl w:val="0"/>
+              <w:spacing w:line="240" w:lineRule="auto"/>
+              <w:jc w:val="center"/>
+              <w:rPr/>
+            </w:pPr>
+            <w:r>
+              <w:rPr>
+                <w:rtl w:val="0"/>
+              </w:rPr>
+              <w:t xml:space="preserve">Hardware</w:t>
+            </w:r>
+          </w:p>
+        </w:tc>
+      </w:tr>
+      <w:tr>
+        <w:tc>
+          <w:tcPr>
+            <w:shd w:fill="b7b7b7" w:val="clear"/>
+            <w:tcMar>
+              <w:top w:w="100.0" w:type="dxa"/>
+              <w:left w:w="100.0" w:type="dxa"/>
+              <w:bottom w:w="100.0" w:type="dxa"/>
+              <w:right w:w="100.0" w:type="dxa"/>
+            </w:tcMar>
+            <w:vAlign w:val="top"/>
+          </w:tcPr>
+          <w:p>
+            <w:pPr>
               <w:keepNext w:val="0"/>
               <w:keepLines w:val="0"/>
               <w:widowControl w:val="0"/>
@@ -202,18 +230,49 @@
               <w:spacing w:after="0" w:before="0" w:line="240" w:lineRule="auto"/>
               <w:ind w:left="0" w:right="0" w:firstLine="0"/>
               <w:jc w:val="center"/>
+              <w:rPr>
+                <w:b w:val="1"/>
+                <w:sz w:val="20"/>
+                <w:szCs w:val="20"/>
+              </w:rPr>
+            </w:pPr>
+            <w:r>
+              <w:rPr>
+                <w:b w:val="1"/>
+                <w:sz w:val="20"/>
+                <w:szCs w:val="20"/>
+                <w:rtl w:val="0"/>
+              </w:rPr>
+              <w:t xml:space="preserve">Fecha:</w:t>
+            </w:r>
+          </w:p>
+        </w:tc>
+        <w:tc>
+          <w:tcPr>
+            <w:shd w:fill="auto" w:val="clear"/>
+            <w:tcMar>
+              <w:top w:w="100.0" w:type="dxa"/>
+              <w:left w:w="100.0" w:type="dxa"/>
+              <w:bottom w:w="100.0" w:type="dxa"/>
+              <w:right w:w="100.0" w:type="dxa"/>
+            </w:tcMar>
+            <w:vAlign w:val="top"/>
+          </w:tcPr>
+          <w:p>
+            <w:pPr>
+              <w:widowControl w:val="0"/>
+              <w:spacing w:line="240" w:lineRule="auto"/>
+              <w:jc w:val="center"/>
               <w:rPr/>
             </w:pPr>
             <w:r>
               <w:rPr>
                 <w:rtl w:val="0"/>
               </w:rPr>
-              <w:t xml:space="preserve">Hardware</w:t>
-            </w:r>
-          </w:p>
-        </w:tc>
-      </w:tr>
-      <w:tr>
+              <w:t xml:space="preserve">30/08/2020</w:t>
+            </w:r>
+          </w:p>
+        </w:tc>
         <w:tc>
           <w:tcPr>
             <w:shd w:fill="b7b7b7" w:val="clear"/>
@@ -254,7 +313,7 @@
                 <w:szCs w:val="20"/>
                 <w:rtl w:val="0"/>
               </w:rPr>
-              <w:t xml:space="preserve">Fecha:</w:t>
+              <w:t xml:space="preserve">Formato:</w:t>
             </w:r>
           </w:p>
         </w:tc>
@@ -273,87 +332,6 @@
             <w:pPr>
               <w:widowControl w:val="0"/>
               <w:spacing w:line="240" w:lineRule="auto"/>
-              <w:jc w:val="center"/>
-              <w:rPr/>
-            </w:pPr>
-            <w:r>
-              <w:rPr>
-                <w:rtl w:val="0"/>
-              </w:rPr>
-              <w:t xml:space="preserve">15/08/2020</w:t>
-            </w:r>
-          </w:p>
-        </w:tc>
-        <w:tc>
-          <w:tcPr>
-            <w:shd w:fill="b7b7b7" w:val="clear"/>
-            <w:tcMar>
-              <w:top w:w="100.0" w:type="dxa"/>
-              <w:left w:w="100.0" w:type="dxa"/>
-              <w:bottom w:w="100.0" w:type="dxa"/>
-              <w:right w:w="100.0" w:type="dxa"/>
-            </w:tcMar>
-            <w:vAlign w:val="top"/>
-          </w:tcPr>
-          <w:p>
-            <w:pPr>
-              <w:keepNext w:val="0"/>
-              <w:keepLines w:val="0"/>
-              <w:widowControl w:val="0"/>
-              <w:pBdr>
-                <w:top w:space="0" w:sz="0" w:val="nil"/>
-                <w:left w:space="0" w:sz="0" w:val="nil"/>
-                <w:bottom w:space="0" w:sz="0" w:val="nil"/>
-                <w:right w:space="0" w:sz="0" w:val="nil"/>
-                <w:between w:space="0" w:sz="0" w:val="nil"/>
-              </w:pBdr>
-              <w:shd w:fill="auto" w:val="clear"/>
-              <w:spacing w:after="0" w:before="0" w:line="240" w:lineRule="auto"/>
-              <w:ind w:left="0" w:right="0" w:firstLine="0"/>
-              <w:jc w:val="center"/>
-              <w:rPr>
-                <w:b w:val="1"/>
-                <w:sz w:val="20"/>
-                <w:szCs w:val="20"/>
-              </w:rPr>
-            </w:pPr>
-            <w:r>
-              <w:rPr>
-                <w:b w:val="1"/>
-                <w:sz w:val="20"/>
-                <w:szCs w:val="20"/>
-                <w:rtl w:val="0"/>
-              </w:rPr>
-              <w:t xml:space="preserve">Formato:</w:t>
-            </w:r>
-          </w:p>
-        </w:tc>
-        <w:tc>
-          <w:tcPr>
-            <w:shd w:fill="auto" w:val="clear"/>
-            <w:tcMar>
-              <w:top w:w="100.0" w:type="dxa"/>
-              <w:left w:w="100.0" w:type="dxa"/>
-              <w:bottom w:w="100.0" w:type="dxa"/>
-              <w:right w:w="100.0" w:type="dxa"/>
-            </w:tcMar>
-            <w:vAlign w:val="top"/>
-          </w:tcPr>
-          <w:p>
-            <w:pPr>
-              <w:keepNext w:val="0"/>
-              <w:keepLines w:val="0"/>
-              <w:widowControl w:val="0"/>
-              <w:pBdr>
-                <w:top w:space="0" w:sz="0" w:val="nil"/>
-                <w:left w:space="0" w:sz="0" w:val="nil"/>
-                <w:bottom w:space="0" w:sz="0" w:val="nil"/>
-                <w:right w:space="0" w:sz="0" w:val="nil"/>
-                <w:between w:space="0" w:sz="0" w:val="nil"/>
-              </w:pBdr>
-              <w:shd w:fill="auto" w:val="clear"/>
-              <w:spacing w:after="0" w:before="0" w:line="240" w:lineRule="auto"/>
-              <w:ind w:left="0" w:right="0" w:firstLine="0"/>
               <w:jc w:val="center"/>
               <w:rPr/>
             </w:pPr>
@@ -659,7 +637,7 @@
               <w:rPr>
                 <w:rtl w:val="0"/>
               </w:rPr>
-              <w:t xml:space="preserve">RR</w:t>
+              <w:t xml:space="preserve">A</w:t>
             </w:r>
           </w:p>
         </w:tc>
@@ -743,7 +721,7 @@
               <w:rPr>
                 <w:rtl w:val="0"/>
               </w:rPr>
-              <w:t xml:space="preserve">1</w:t>
+              <w:t xml:space="preserve">2</w:t>
             </w:r>
           </w:p>
         </w:tc>
@@ -827,7 +805,7 @@
               <w:rPr>
                 <w:rtl w:val="0"/>
               </w:rPr>
-              <w:t xml:space="preserve">0</w:t>
+              <w:t xml:space="preserve">1</w:t>
             </w:r>
           </w:p>
         </w:tc>
@@ -983,7 +961,7 @@
               <w:rPr>
                 <w:rtl w:val="0"/>
               </w:rPr>
-              <w:t xml:space="preserve">Aarón Hidalgo</w:t>
+              <w:t xml:space="preserve">Aarón Hidalgo </w:t>
             </w:r>
           </w:p>
         </w:tc>
@@ -1528,7 +1506,7 @@
               <w:rPr>
                 <w:rtl w:val="0"/>
               </w:rPr>
-              <w:t xml:space="preserve"> -</w:t>
+              <w:t xml:space="preserve"> 0</w:t>
             </w:r>
           </w:p>
         </w:tc>
@@ -1630,7 +1608,7 @@
       </w:tr>
       <w:tr>
         <w:trPr>
-          <w:trHeight w:val="420" w:hRule="atLeast"/>
+          <w:trHeight w:val="485.92529296875" w:hRule="atLeast"/>
         </w:trPr>
         <w:tc>
           <w:tcPr>
@@ -1646,14 +1624,12 @@
           </w:tcPr>
           <w:p>
             <w:pPr>
-              <w:jc w:val="center"/>
               <w:rPr/>
             </w:pPr>
             <w:r>
               <w:rPr>
                 <w:rtl w:val="0"/>
               </w:rPr>
-              <w:t xml:space="preserve">-</w:t>
             </w:r>
           </w:p>
         </w:tc>
@@ -1672,14 +1648,12 @@
             <w:pPr>
               <w:widowControl w:val="0"/>
               <w:spacing w:line="240" w:lineRule="auto"/>
-              <w:jc w:val="center"/>
               <w:rPr/>
             </w:pPr>
             <w:r>
               <w:rPr>
                 <w:rtl w:val="0"/>
               </w:rPr>
-              <w:t xml:space="preserve">-</w:t>
             </w:r>
           </w:p>
         </w:tc>
@@ -1776,7 +1750,7 @@
               <w:rPr>
                 <w:rtl w:val="0"/>
               </w:rPr>
-              <w:t xml:space="preserve">-</w:t>
+              <w:t xml:space="preserve">0 </w:t>
             </w:r>
           </w:p>
         </w:tc>
@@ -1923,13 +1897,14 @@
           <w:p>
             <w:pPr>
               <w:jc w:val="center"/>
-              <w:rPr/>
-            </w:pPr>
-            <w:r>
-              <w:rPr>
-                <w:rtl w:val="0"/>
-              </w:rPr>
-              <w:t xml:space="preserve">-</w:t>
+              <w:rPr>
+                <w:b w:val="1"/>
+              </w:rPr>
+            </w:pPr>
+            <w:r>
+              <w:rPr>
+                <w:rtl w:val="0"/>
+              </w:rPr>
             </w:r>
           </w:p>
         </w:tc>
@@ -1950,14 +1925,12 @@
               <w:widowControl w:val="0"/>
               <w:spacing w:after="0" w:before="0" w:line="240" w:lineRule="auto"/>
               <w:ind w:left="0" w:firstLine="0"/>
-              <w:jc w:val="center"/>
               <w:rPr/>
             </w:pPr>
             <w:r>
               <w:rPr>
                 <w:rtl w:val="0"/>
               </w:rPr>
-              <w:t xml:space="preserve">-</w:t>
             </w:r>
           </w:p>
         </w:tc>
@@ -1978,13 +1951,14 @@
               <w:spacing w:after="0" w:before="0" w:line="240" w:lineRule="auto"/>
               <w:ind w:left="0" w:firstLine="0"/>
               <w:jc w:val="center"/>
-              <w:rPr/>
-            </w:pPr>
-            <w:r>
-              <w:rPr>
-                <w:rtl w:val="0"/>
-              </w:rPr>
-              <w:t xml:space="preserve">-</w:t>
+              <w:rPr>
+                <w:b w:val="1"/>
+              </w:rPr>
+            </w:pPr>
+            <w:r>
+              <w:rPr>
+                <w:rtl w:val="0"/>
+              </w:rPr>
             </w:r>
           </w:p>
         </w:tc>
@@ -2473,7 +2447,7 @@
               <w:rPr>
                 <w:rtl w:val="0"/>
               </w:rPr>
-              <w:t xml:space="preserve">-</w:t>
+              <w:t xml:space="preserve">0</w:t>
             </w:r>
           </w:p>
         </w:tc>

</xml_diff>

<commit_message>
Reporte Salida de Pruebas - Post Corrección
</commit_message>
<xml_diff>
--- a/Item 1 Hardware/Adquisición/Pruebas.docx
+++ b/Item 1 Hardware/Adquisición/Pruebas.docx
@@ -120,7 +120,7 @@
               <w:rPr>
                 <w:rtl w:val="0"/>
               </w:rPr>
-              <w:t xml:space="preserve">0620ZEB-LEC-1508RR</w:t>
+              <w:t xml:space="preserve">0520ZEB-LEC-1507R</w:t>
             </w:r>
           </w:p>
         </w:tc>
@@ -269,7 +269,7 @@
               <w:rPr>
                 <w:rtl w:val="0"/>
               </w:rPr>
-              <w:t xml:space="preserve">15/08/2020</w:t>
+              <w:t xml:space="preserve">16/07/2020</w:t>
             </w:r>
           </w:p>
         </w:tc>
@@ -637,7 +637,7 @@
               <w:rPr>
                 <w:rtl w:val="0"/>
               </w:rPr>
-              <w:t xml:space="preserve">RR</w:t>
+              <w:t xml:space="preserve">R</w:t>
             </w:r>
           </w:p>
         </w:tc>
@@ -721,7 +721,7 @@
               <w:rPr>
                 <w:rtl w:val="0"/>
               </w:rPr>
-              <w:t xml:space="preserve">3</w:t>
+              <w:t xml:space="preserve">4</w:t>
             </w:r>
           </w:p>
         </w:tc>
@@ -805,7 +805,7 @@
               <w:rPr>
                 <w:rtl w:val="0"/>
               </w:rPr>
-              <w:t xml:space="preserve">2</w:t>
+              <w:t xml:space="preserve">3</w:t>
             </w:r>
           </w:p>
         </w:tc>
@@ -1258,7 +1258,7 @@
               <w:rPr>
                 <w:rtl w:val="0"/>
               </w:rPr>
-              <w:t xml:space="preserve">25</w:t>
+              <w:t xml:space="preserve">10</w:t>
             </w:r>
           </w:p>
         </w:tc>
@@ -1508,7 +1508,7 @@
               <w:rPr>
                 <w:rtl w:val="0"/>
               </w:rPr>
-              <w:t xml:space="preserve">-</w:t>
+              <w:t xml:space="preserve">10</w:t>
             </w:r>
           </w:p>
         </w:tc>
@@ -1625,78 +1625,13 @@
           </w:tcPr>
           <w:p>
             <w:pPr>
-              <w:jc w:val="center"/>
               <w:rPr/>
             </w:pPr>
             <w:r>
               <w:rPr>
                 <w:rtl w:val="0"/>
               </w:rPr>
-              <w:t xml:space="preserve">-</w:t>
-            </w:r>
-          </w:p>
-        </w:tc>
-        <w:tc>
-          <w:tcPr>
-            <w:shd w:fill="auto" w:val="clear"/>
-            <w:tcMar>
-              <w:top w:w="100.0" w:type="dxa"/>
-              <w:left w:w="100.0" w:type="dxa"/>
-              <w:bottom w:w="100.0" w:type="dxa"/>
-              <w:right w:w="100.0" w:type="dxa"/>
-            </w:tcMar>
-            <w:vAlign w:val="top"/>
-          </w:tcPr>
-          <w:p>
-            <w:pPr>
-              <w:widowControl w:val="0"/>
-              <w:spacing w:line="240" w:lineRule="auto"/>
-              <w:jc w:val="center"/>
-              <w:rPr>
-                <w:sz w:val="20"/>
-                <w:szCs w:val="20"/>
-              </w:rPr>
-            </w:pPr>
-            <w:r>
-              <w:rPr>
-                <w:sz w:val="20"/>
-                <w:szCs w:val="20"/>
-                <w:rtl w:val="0"/>
-              </w:rPr>
-              <w:t xml:space="preserve">-</w:t>
-            </w:r>
-          </w:p>
-        </w:tc>
-        <w:tc>
-          <w:tcPr>
-            <w:shd w:fill="auto" w:val="clear"/>
-            <w:tcMar>
-              <w:top w:w="100.0" w:type="dxa"/>
-              <w:left w:w="100.0" w:type="dxa"/>
-              <w:bottom w:w="100.0" w:type="dxa"/>
-              <w:right w:w="100.0" w:type="dxa"/>
-            </w:tcMar>
-            <w:vAlign w:val="top"/>
-          </w:tcPr>
-          <w:p>
-            <w:pPr>
-              <w:widowControl w:val="0"/>
-              <w:spacing w:line="240" w:lineRule="auto"/>
-              <w:jc w:val="center"/>
-              <w:rPr>
-                <w:b w:val="1"/>
-                <w:sz w:val="20"/>
-                <w:szCs w:val="20"/>
-              </w:rPr>
-            </w:pPr>
-            <w:r>
-              <w:rPr>
-                <w:b w:val="1"/>
-                <w:sz w:val="20"/>
-                <w:szCs w:val="20"/>
-                <w:rtl w:val="0"/>
-              </w:rPr>
-              <w:t xml:space="preserve">-</w:t>
+              <w:t xml:space="preserve">Falla en la Placa Madre de la Unidad</w:t>
             </w:r>
           </w:p>
         </w:tc>
@@ -1721,19 +1656,168 @@
                 <w:between w:color="auto" w:space="0" w:sz="0" w:val="none"/>
               </w:pBdr>
               <w:spacing w:before="160" w:line="240" w:lineRule="auto"/>
-              <w:jc w:val="center"/>
-              <w:rPr>
-                <w:sz w:val="20"/>
-                <w:szCs w:val="20"/>
-              </w:rPr>
-            </w:pPr>
-            <w:r>
-              <w:rPr>
-                <w:sz w:val="20"/>
-                <w:szCs w:val="20"/>
-                <w:rtl w:val="0"/>
-              </w:rPr>
-              <w:t xml:space="preserve">-</w:t>
+              <w:rPr>
+                <w:rFonts w:ascii="Verdana" w:cs="Verdana" w:eastAsia="Verdana" w:hAnsi="Verdana"/>
+                <w:color w:val="58585a"/>
+                <w:sz w:val="16"/>
+                <w:szCs w:val="16"/>
+              </w:rPr>
+            </w:pPr>
+            <w:r>
+              <w:rPr>
+                <w:rFonts w:ascii="Verdana" w:cs="Verdana" w:eastAsia="Verdana" w:hAnsi="Verdana"/>
+                <w:color w:val="58585a"/>
+                <w:sz w:val="16"/>
+                <w:szCs w:val="16"/>
+                <w:rtl w:val="0"/>
+              </w:rPr>
+              <w:t xml:space="preserve">FX9600 - 293S527J4E</w:t>
+            </w:r>
+          </w:p>
+          <w:p>
+            <w:pPr>
+              <w:widowControl w:val="0"/>
+              <w:pBdr>
+                <w:top w:color="auto" w:space="0" w:sz="0" w:val="none"/>
+                <w:bottom w:color="auto" w:space="0" w:sz="0" w:val="none"/>
+                <w:right w:color="auto" w:space="0" w:sz="0" w:val="none"/>
+                <w:between w:color="auto" w:space="0" w:sz="0" w:val="none"/>
+              </w:pBdr>
+              <w:spacing w:before="160" w:line="240" w:lineRule="auto"/>
+              <w:rPr>
+                <w:sz w:val="16"/>
+                <w:szCs w:val="16"/>
+              </w:rPr>
+            </w:pPr>
+            <w:r>
+              <w:rPr>
+                <w:rFonts w:ascii="Verdana" w:cs="Verdana" w:eastAsia="Verdana" w:hAnsi="Verdana"/>
+                <w:color w:val="58585a"/>
+                <w:sz w:val="16"/>
+                <w:szCs w:val="16"/>
+                <w:rtl w:val="0"/>
+              </w:rPr>
+              <w:t xml:space="preserve">FX9600 - 35RR725K9K</w:t>
+            </w:r>
+            <w:r>
+              <w:rPr>
+                <w:rtl w:val="0"/>
+              </w:rPr>
+            </w:r>
+          </w:p>
+        </w:tc>
+        <w:tc>
+          <w:tcPr>
+            <w:shd w:fill="auto" w:val="clear"/>
+            <w:tcMar>
+              <w:top w:w="100.0" w:type="dxa"/>
+              <w:left w:w="100.0" w:type="dxa"/>
+              <w:bottom w:w="100.0" w:type="dxa"/>
+              <w:right w:w="100.0" w:type="dxa"/>
+            </w:tcMar>
+            <w:vAlign w:val="top"/>
+          </w:tcPr>
+          <w:p>
+            <w:pPr>
+              <w:widowControl w:val="0"/>
+              <w:pBdr>
+                <w:top w:color="auto" w:space="0" w:sz="0" w:val="none"/>
+                <w:bottom w:color="auto" w:space="0" w:sz="0" w:val="none"/>
+                <w:right w:color="auto" w:space="0" w:sz="0" w:val="none"/>
+                <w:between w:color="auto" w:space="0" w:sz="0" w:val="none"/>
+              </w:pBdr>
+              <w:spacing w:before="160" w:line="240" w:lineRule="auto"/>
+              <w:rPr>
+                <w:rFonts w:ascii="Verdana" w:cs="Verdana" w:eastAsia="Verdana" w:hAnsi="Verdana"/>
+                <w:color w:val="58585a"/>
+                <w:sz w:val="16"/>
+                <w:szCs w:val="16"/>
+              </w:rPr>
+            </w:pPr>
+            <w:r>
+              <w:rPr>
+                <w:rFonts w:ascii="Verdana" w:cs="Verdana" w:eastAsia="Verdana" w:hAnsi="Verdana"/>
+                <w:color w:val="58585a"/>
+                <w:sz w:val="16"/>
+                <w:szCs w:val="16"/>
+                <w:rtl w:val="0"/>
+              </w:rPr>
+              <w:t xml:space="preserve">FX9600 - 36S6795B9B</w:t>
+            </w:r>
+          </w:p>
+          <w:p>
+            <w:pPr>
+              <w:widowControl w:val="0"/>
+              <w:pBdr>
+                <w:top w:color="auto" w:space="0" w:sz="0" w:val="none"/>
+                <w:bottom w:color="auto" w:space="0" w:sz="0" w:val="none"/>
+                <w:right w:color="auto" w:space="0" w:sz="0" w:val="none"/>
+                <w:between w:color="auto" w:space="0" w:sz="0" w:val="none"/>
+              </w:pBdr>
+              <w:spacing w:before="160" w:line="240" w:lineRule="auto"/>
+              <w:rPr>
+                <w:b w:val="1"/>
+                <w:sz w:val="16"/>
+                <w:szCs w:val="16"/>
+              </w:rPr>
+            </w:pPr>
+            <w:r>
+              <w:rPr>
+                <w:rFonts w:ascii="Verdana" w:cs="Verdana" w:eastAsia="Verdana" w:hAnsi="Verdana"/>
+                <w:color w:val="58585a"/>
+                <w:sz w:val="16"/>
+                <w:szCs w:val="16"/>
+                <w:rtl w:val="0"/>
+              </w:rPr>
+              <w:t xml:space="preserve">FX9600 - 47PX775U2M</w:t>
+            </w:r>
+            <w:r>
+              <w:rPr>
+                <w:rtl w:val="0"/>
+              </w:rPr>
+            </w:r>
+          </w:p>
+        </w:tc>
+        <w:tc>
+          <w:tcPr>
+            <w:shd w:fill="auto" w:val="clear"/>
+            <w:tcMar>
+              <w:top w:w="100.0" w:type="dxa"/>
+              <w:left w:w="100.0" w:type="dxa"/>
+              <w:bottom w:w="100.0" w:type="dxa"/>
+              <w:right w:w="100.0" w:type="dxa"/>
+            </w:tcMar>
+            <w:vAlign w:val="top"/>
+          </w:tcPr>
+          <w:p>
+            <w:pPr>
+              <w:widowControl w:val="0"/>
+              <w:pBdr>
+                <w:top w:color="auto" w:space="0" w:sz="0" w:val="none"/>
+                <w:bottom w:color="auto" w:space="0" w:sz="0" w:val="none"/>
+                <w:right w:color="auto" w:space="0" w:sz="0" w:val="none"/>
+                <w:between w:color="auto" w:space="0" w:sz="0" w:val="none"/>
+              </w:pBdr>
+              <w:spacing w:before="160" w:line="240" w:lineRule="auto"/>
+              <w:rPr>
+                <w:sz w:val="16"/>
+                <w:szCs w:val="16"/>
+              </w:rPr>
+            </w:pPr>
+            <w:r>
+              <w:rPr>
+                <w:rFonts w:ascii="Verdana" w:cs="Verdana" w:eastAsia="Verdana" w:hAnsi="Verdana"/>
+                <w:color w:val="58585a"/>
+                <w:sz w:val="16"/>
+                <w:szCs w:val="16"/>
+                <w:rtl w:val="0"/>
+              </w:rPr>
+              <w:t xml:space="preserve">FX9600 - 53VH85482J</w:t>
+            </w:r>
+            <w:r>
+              <w:rPr>
+                <w:rtl w:val="0"/>
+              </w:rPr>
             </w:r>
           </w:p>
         </w:tc>
@@ -1744,8 +1828,73 @@
         </w:trPr>
         <w:tc>
           <w:tcPr>
-            <w:gridSpan w:val="4"/>
-            <w:shd w:fill="d9d9d9" w:val="clear"/>
+            <w:shd w:fill="auto" w:val="clear"/>
+            <w:tcMar>
+              <w:top w:w="100.0" w:type="dxa"/>
+              <w:left w:w="100.0" w:type="dxa"/>
+              <w:bottom w:w="100.0" w:type="dxa"/>
+              <w:right w:w="100.0" w:type="dxa"/>
+            </w:tcMar>
+            <w:vAlign w:val="top"/>
+          </w:tcPr>
+          <w:p>
+            <w:pPr>
+              <w:rPr/>
+            </w:pPr>
+            <w:r>
+              <w:rPr>
+                <w:rtl w:val="0"/>
+              </w:rPr>
+              <w:t xml:space="preserve">Área de Lectura Obstruida, impidiendo la correcta recolección de datos.</w:t>
+            </w:r>
+          </w:p>
+        </w:tc>
+        <w:tc>
+          <w:tcPr>
+            <w:shd w:fill="auto" w:val="clear"/>
+            <w:tcMar>
+              <w:top w:w="100.0" w:type="dxa"/>
+              <w:left w:w="100.0" w:type="dxa"/>
+              <w:bottom w:w="100.0" w:type="dxa"/>
+              <w:right w:w="100.0" w:type="dxa"/>
+            </w:tcMar>
+            <w:vAlign w:val="top"/>
+          </w:tcPr>
+          <w:p>
+            <w:pPr>
+              <w:widowControl w:val="0"/>
+              <w:pBdr>
+                <w:top w:color="auto" w:space="0" w:sz="0" w:val="none"/>
+                <w:bottom w:color="auto" w:space="0" w:sz="0" w:val="none"/>
+                <w:right w:color="auto" w:space="0" w:sz="0" w:val="none"/>
+                <w:between w:color="auto" w:space="0" w:sz="0" w:val="none"/>
+              </w:pBdr>
+              <w:spacing w:before="160" w:line="384.00000000000006" w:lineRule="auto"/>
+              <w:rPr>
+                <w:sz w:val="16"/>
+                <w:szCs w:val="16"/>
+              </w:rPr>
+            </w:pPr>
+            <w:r>
+              <w:rPr>
+                <w:rFonts w:ascii="Verdana" w:cs="Verdana" w:eastAsia="Verdana" w:hAnsi="Verdana"/>
+                <w:color w:val="58585a"/>
+                <w:sz w:val="16"/>
+                <w:szCs w:val="16"/>
+                <w:rtl w:val="0"/>
+              </w:rPr>
+              <w:t xml:space="preserve">FX9600 - 54G3832933</w:t>
+            </w:r>
+            <w:r>
+              <w:rPr>
+                <w:rtl w:val="0"/>
+              </w:rPr>
+            </w:r>
+          </w:p>
+        </w:tc>
+        <w:tc>
+          <w:tcPr>
+            <w:shd w:fill="auto" w:val="clear"/>
             <w:tcMar>
               <w:top w:w="100.0" w:type="dxa"/>
               <w:left w:w="100.0" w:type="dxa"/>
@@ -1758,20 +1907,45 @@
             <w:pPr>
               <w:widowControl w:val="0"/>
               <w:spacing w:line="240" w:lineRule="auto"/>
-              <w:jc w:val="center"/>
-              <w:rPr>
-                <w:b w:val="1"/>
-                <w:sz w:val="20"/>
-                <w:szCs w:val="20"/>
-              </w:rPr>
-            </w:pPr>
-            <w:r>
-              <w:rPr>
-                <w:b w:val="1"/>
-                <w:rtl w:val="0"/>
-              </w:rPr>
-              <w:t xml:space="preserve">Atributo 3</w:t>
-            </w:r>
+              <w:rPr>
+                <w:b w:val="1"/>
+                <w:sz w:val="16"/>
+                <w:szCs w:val="16"/>
+              </w:rPr>
+            </w:pPr>
+            <w:r>
+              <w:rPr>
+                <w:rtl w:val="0"/>
+              </w:rPr>
+            </w:r>
+          </w:p>
+        </w:tc>
+        <w:tc>
+          <w:tcPr>
+            <w:shd w:fill="auto" w:val="clear"/>
+            <w:tcMar>
+              <w:top w:w="100.0" w:type="dxa"/>
+              <w:left w:w="100.0" w:type="dxa"/>
+              <w:bottom w:w="100.0" w:type="dxa"/>
+              <w:right w:w="100.0" w:type="dxa"/>
+            </w:tcMar>
+            <w:vAlign w:val="top"/>
+          </w:tcPr>
+          <w:p>
+            <w:pPr>
+              <w:widowControl w:val="0"/>
+              <w:pBdr>
+                <w:top w:color="auto" w:space="0" w:sz="0" w:val="none"/>
+                <w:bottom w:color="auto" w:space="0" w:sz="0" w:val="none"/>
+                <w:right w:color="auto" w:space="0" w:sz="0" w:val="none"/>
+                <w:between w:color="auto" w:space="0" w:sz="0" w:val="none"/>
+              </w:pBdr>
+              <w:spacing w:before="160" w:line="240" w:lineRule="auto"/>
+              <w:rPr>
+                <w:sz w:val="16"/>
+                <w:szCs w:val="16"/>
+              </w:rPr>
+            </w:pPr>
             <w:r>
               <w:rPr>
                 <w:rtl w:val="0"/>
@@ -1786,7 +1960,6 @@
         </w:trPr>
         <w:tc>
           <w:tcPr>
-            <w:gridSpan w:val="3"/>
             <w:shd w:fill="auto" w:val="clear"/>
             <w:tcMar>
               <w:top w:w="100.0" w:type="dxa"/>
@@ -1804,33 +1977,183 @@
               <w:rPr>
                 <w:rtl w:val="0"/>
               </w:rPr>
-              <w:t xml:space="preserve">Número de problemas que también se han encontrado en productos anteriores.</w:t>
-            </w:r>
-          </w:p>
-        </w:tc>
-        <w:tc>
-          <w:tcPr>
-            <w:shd w:fill="auto" w:val="clear"/>
-            <w:tcMar>
-              <w:top w:w="100.0" w:type="dxa"/>
-              <w:left w:w="100.0" w:type="dxa"/>
-              <w:bottom w:w="100.0" w:type="dxa"/>
-              <w:right w:w="100.0" w:type="dxa"/>
-            </w:tcMar>
-            <w:vAlign w:val="top"/>
-          </w:tcPr>
-          <w:p>
-            <w:pPr>
-              <w:widowControl w:val="0"/>
-              <w:spacing w:line="240" w:lineRule="auto"/>
-              <w:jc w:val="center"/>
-              <w:rPr/>
-            </w:pPr>
-            <w:r>
-              <w:rPr>
-                <w:rtl w:val="0"/>
-              </w:rPr>
-              <w:t xml:space="preserve">-</w:t>
+              <w:t xml:space="preserve">Cables de poder inoperativos</w:t>
+            </w:r>
+          </w:p>
+        </w:tc>
+        <w:tc>
+          <w:tcPr>
+            <w:shd w:fill="auto" w:val="clear"/>
+            <w:tcMar>
+              <w:top w:w="100.0" w:type="dxa"/>
+              <w:left w:w="100.0" w:type="dxa"/>
+              <w:bottom w:w="100.0" w:type="dxa"/>
+              <w:right w:w="100.0" w:type="dxa"/>
+            </w:tcMar>
+            <w:vAlign w:val="top"/>
+          </w:tcPr>
+          <w:p>
+            <w:pPr>
+              <w:widowControl w:val="0"/>
+              <w:pBdr>
+                <w:top w:color="auto" w:space="0" w:sz="0" w:val="none"/>
+                <w:bottom w:color="auto" w:space="0" w:sz="0" w:val="none"/>
+                <w:right w:color="auto" w:space="0" w:sz="0" w:val="none"/>
+                <w:between w:color="auto" w:space="0" w:sz="0" w:val="none"/>
+              </w:pBdr>
+              <w:spacing w:before="160" w:line="240" w:lineRule="auto"/>
+              <w:rPr>
+                <w:rFonts w:ascii="Verdana" w:cs="Verdana" w:eastAsia="Verdana" w:hAnsi="Verdana"/>
+                <w:color w:val="58585a"/>
+                <w:sz w:val="16"/>
+                <w:szCs w:val="16"/>
+              </w:rPr>
+            </w:pPr>
+            <w:r>
+              <w:rPr>
+                <w:rFonts w:ascii="Verdana" w:cs="Verdana" w:eastAsia="Verdana" w:hAnsi="Verdana"/>
+                <w:color w:val="58585a"/>
+                <w:sz w:val="16"/>
+                <w:szCs w:val="16"/>
+                <w:rtl w:val="0"/>
+              </w:rPr>
+              <w:t xml:space="preserve">FX9600 - 8692267D76</w:t>
+            </w:r>
+          </w:p>
+          <w:p>
+            <w:pPr>
+              <w:widowControl w:val="0"/>
+              <w:pBdr>
+                <w:top w:color="auto" w:space="0" w:sz="0" w:val="none"/>
+                <w:bottom w:color="auto" w:space="0" w:sz="0" w:val="none"/>
+                <w:right w:color="auto" w:space="0" w:sz="0" w:val="none"/>
+                <w:between w:color="auto" w:space="0" w:sz="0" w:val="none"/>
+              </w:pBdr>
+              <w:spacing w:before="160" w:line="240" w:lineRule="auto"/>
+              <w:rPr>
+                <w:sz w:val="16"/>
+                <w:szCs w:val="16"/>
+              </w:rPr>
+            </w:pPr>
+            <w:r>
+              <w:rPr>
+                <w:rFonts w:ascii="Verdana" w:cs="Verdana" w:eastAsia="Verdana" w:hAnsi="Verdana"/>
+                <w:color w:val="58585a"/>
+                <w:sz w:val="16"/>
+                <w:szCs w:val="16"/>
+                <w:rtl w:val="0"/>
+              </w:rPr>
+              <w:t xml:space="preserve">FX9600 - 88JQ544S52</w:t>
+            </w:r>
+            <w:r>
+              <w:rPr>
+                <w:rtl w:val="0"/>
+              </w:rPr>
+            </w:r>
+          </w:p>
+        </w:tc>
+        <w:tc>
+          <w:tcPr>
+            <w:shd w:fill="auto" w:val="clear"/>
+            <w:tcMar>
+              <w:top w:w="100.0" w:type="dxa"/>
+              <w:left w:w="100.0" w:type="dxa"/>
+              <w:bottom w:w="100.0" w:type="dxa"/>
+              <w:right w:w="100.0" w:type="dxa"/>
+            </w:tcMar>
+            <w:vAlign w:val="top"/>
+          </w:tcPr>
+          <w:p>
+            <w:pPr>
+              <w:widowControl w:val="0"/>
+              <w:pBdr>
+                <w:top w:color="auto" w:space="0" w:sz="0" w:val="none"/>
+                <w:bottom w:color="auto" w:space="0" w:sz="0" w:val="none"/>
+                <w:right w:color="auto" w:space="0" w:sz="0" w:val="none"/>
+                <w:between w:color="auto" w:space="0" w:sz="0" w:val="none"/>
+              </w:pBdr>
+              <w:spacing w:before="160" w:line="240" w:lineRule="auto"/>
+              <w:rPr>
+                <w:rFonts w:ascii="Verdana" w:cs="Verdana" w:eastAsia="Verdana" w:hAnsi="Verdana"/>
+                <w:color w:val="58585a"/>
+                <w:sz w:val="16"/>
+                <w:szCs w:val="16"/>
+              </w:rPr>
+            </w:pPr>
+            <w:r>
+              <w:rPr>
+                <w:rFonts w:ascii="Verdana" w:cs="Verdana" w:eastAsia="Verdana" w:hAnsi="Verdana"/>
+                <w:color w:val="58585a"/>
+                <w:sz w:val="16"/>
+                <w:szCs w:val="16"/>
+                <w:rtl w:val="0"/>
+              </w:rPr>
+              <w:t xml:space="preserve">FX9600 - 92LP466F7C</w:t>
+            </w:r>
+          </w:p>
+          <w:p>
+            <w:pPr>
+              <w:widowControl w:val="0"/>
+              <w:pBdr>
+                <w:top w:color="auto" w:space="0" w:sz="0" w:val="none"/>
+                <w:bottom w:color="auto" w:space="0" w:sz="0" w:val="none"/>
+                <w:right w:color="auto" w:space="0" w:sz="0" w:val="none"/>
+                <w:between w:color="auto" w:space="0" w:sz="0" w:val="none"/>
+              </w:pBdr>
+              <w:spacing w:before="160" w:line="240" w:lineRule="auto"/>
+              <w:rPr>
+                <w:b w:val="1"/>
+                <w:sz w:val="16"/>
+                <w:szCs w:val="16"/>
+              </w:rPr>
+            </w:pPr>
+            <w:r>
+              <w:rPr>
+                <w:rFonts w:ascii="Verdana" w:cs="Verdana" w:eastAsia="Verdana" w:hAnsi="Verdana"/>
+                <w:color w:val="58585a"/>
+                <w:sz w:val="16"/>
+                <w:szCs w:val="16"/>
+                <w:rtl w:val="0"/>
+              </w:rPr>
+              <w:t xml:space="preserve">FX9600 - 99A2999Q3N</w:t>
+            </w:r>
+            <w:r>
+              <w:rPr>
+                <w:rtl w:val="0"/>
+              </w:rPr>
+            </w:r>
+          </w:p>
+        </w:tc>
+        <w:tc>
+          <w:tcPr>
+            <w:shd w:fill="auto" w:val="clear"/>
+            <w:tcMar>
+              <w:top w:w="100.0" w:type="dxa"/>
+              <w:left w:w="100.0" w:type="dxa"/>
+              <w:bottom w:w="100.0" w:type="dxa"/>
+              <w:right w:w="100.0" w:type="dxa"/>
+            </w:tcMar>
+            <w:vAlign w:val="top"/>
+          </w:tcPr>
+          <w:p>
+            <w:pPr>
+              <w:widowControl w:val="0"/>
+              <w:pBdr>
+                <w:top w:color="auto" w:space="0" w:sz="0" w:val="none"/>
+                <w:bottom w:color="auto" w:space="0" w:sz="0" w:val="none"/>
+                <w:right w:color="auto" w:space="0" w:sz="0" w:val="none"/>
+                <w:between w:color="auto" w:space="0" w:sz="0" w:val="none"/>
+              </w:pBdr>
+              <w:spacing w:before="160" w:line="240" w:lineRule="auto"/>
+              <w:rPr>
+                <w:sz w:val="16"/>
+                <w:szCs w:val="16"/>
+              </w:rPr>
+            </w:pPr>
+            <w:r>
+              <w:rPr>
+                <w:rtl w:val="0"/>
+              </w:rPr>
             </w:r>
           </w:p>
         </w:tc>
@@ -1842,28 +2165,37 @@
         <w:tc>
           <w:tcPr>
             <w:gridSpan w:val="4"/>
-            <w:shd w:fill="f3f3f3" w:val="clear"/>
-            <w:tcMar>
-              <w:top w:w="100.0" w:type="dxa"/>
-              <w:left w:w="100.0" w:type="dxa"/>
-              <w:bottom w:w="100.0" w:type="dxa"/>
-              <w:right w:w="100.0" w:type="dxa"/>
-            </w:tcMar>
-            <w:vAlign w:val="top"/>
-          </w:tcPr>
-          <w:p>
-            <w:pPr>
-              <w:jc w:val="center"/>
-              <w:rPr>
-                <w:b w:val="1"/>
-              </w:rPr>
-            </w:pPr>
-            <w:r>
-              <w:rPr>
-                <w:b w:val="1"/>
-                <w:rtl w:val="0"/>
-              </w:rPr>
-              <w:t xml:space="preserve">Detalle</w:t>
+            <w:shd w:fill="d9d9d9" w:val="clear"/>
+            <w:tcMar>
+              <w:top w:w="100.0" w:type="dxa"/>
+              <w:left w:w="100.0" w:type="dxa"/>
+              <w:bottom w:w="100.0" w:type="dxa"/>
+              <w:right w:w="100.0" w:type="dxa"/>
+            </w:tcMar>
+            <w:vAlign w:val="top"/>
+          </w:tcPr>
+          <w:p>
+            <w:pPr>
+              <w:widowControl w:val="0"/>
+              <w:spacing w:line="240" w:lineRule="auto"/>
+              <w:jc w:val="center"/>
+              <w:rPr>
+                <w:b w:val="1"/>
+                <w:sz w:val="20"/>
+                <w:szCs w:val="20"/>
+              </w:rPr>
+            </w:pPr>
+            <w:r>
+              <w:rPr>
+                <w:b w:val="1"/>
+                <w:rtl w:val="0"/>
+              </w:rPr>
+              <w:t xml:space="preserve">Atributo 3</w:t>
+            </w:r>
+            <w:r>
+              <w:rPr>
+                <w:rtl w:val="0"/>
+              </w:rPr>
             </w:r>
           </w:p>
         </w:tc>
@@ -1886,48 +2218,39 @@
           </w:tcPr>
           <w:p>
             <w:pPr>
+              <w:rPr/>
+            </w:pPr>
+            <w:r>
+              <w:rPr>
+                <w:rtl w:val="0"/>
+              </w:rPr>
+              <w:t xml:space="preserve">Número de problemas que también se han encontrado en productos anteriores.</w:t>
+            </w:r>
+          </w:p>
+        </w:tc>
+        <w:tc>
+          <w:tcPr>
+            <w:shd w:fill="auto" w:val="clear"/>
+            <w:tcMar>
+              <w:top w:w="100.0" w:type="dxa"/>
+              <w:left w:w="100.0" w:type="dxa"/>
+              <w:bottom w:w="100.0" w:type="dxa"/>
+              <w:right w:w="100.0" w:type="dxa"/>
+            </w:tcMar>
+            <w:vAlign w:val="top"/>
+          </w:tcPr>
+          <w:p>
+            <w:pPr>
               <w:widowControl w:val="0"/>
               <w:spacing w:line="240" w:lineRule="auto"/>
               <w:jc w:val="center"/>
-              <w:rPr>
-                <w:b w:val="1"/>
-              </w:rPr>
-            </w:pPr>
-            <w:r>
-              <w:rPr>
-                <w:b w:val="1"/>
-                <w:rtl w:val="0"/>
-              </w:rPr>
-              <w:t xml:space="preserve">Dispositivo(s)</w:t>
-            </w:r>
-          </w:p>
-        </w:tc>
-        <w:tc>
-          <w:tcPr>
-            <w:shd w:fill="auto" w:val="clear"/>
-            <w:tcMar>
-              <w:top w:w="100.0" w:type="dxa"/>
-              <w:left w:w="100.0" w:type="dxa"/>
-              <w:bottom w:w="100.0" w:type="dxa"/>
-              <w:right w:w="100.0" w:type="dxa"/>
-            </w:tcMar>
-            <w:vAlign w:val="top"/>
-          </w:tcPr>
-          <w:p>
-            <w:pPr>
-              <w:widowControl w:val="0"/>
-              <w:spacing w:line="240" w:lineRule="auto"/>
-              <w:jc w:val="center"/>
-              <w:rPr>
-                <w:b w:val="1"/>
-              </w:rPr>
-            </w:pPr>
-            <w:r>
-              <w:rPr>
-                <w:b w:val="1"/>
-                <w:rtl w:val="0"/>
-              </w:rPr>
-              <w:t xml:space="preserve">Problema</w:t>
+              <w:rPr/>
+            </w:pPr>
+            <w:r>
+              <w:rPr>
+                <w:rtl w:val="0"/>
+              </w:rPr>
+              <w:t xml:space="preserve">3</w:t>
             </w:r>
           </w:p>
         </w:tc>
@@ -1938,31 +2261,64 @@
         </w:trPr>
         <w:tc>
           <w:tcPr>
-            <w:shd w:fill="auto" w:val="clear"/>
-            <w:tcMar>
-              <w:top w:w="100.0" w:type="dxa"/>
-              <w:left w:w="100.0" w:type="dxa"/>
-              <w:bottom w:w="100.0" w:type="dxa"/>
-              <w:right w:w="100.0" w:type="dxa"/>
-            </w:tcMar>
-            <w:vAlign w:val="top"/>
-          </w:tcPr>
-          <w:p>
-            <w:pPr>
+            <w:gridSpan w:val="4"/>
+            <w:shd w:fill="f3f3f3" w:val="clear"/>
+            <w:tcMar>
+              <w:top w:w="100.0" w:type="dxa"/>
+              <w:left w:w="100.0" w:type="dxa"/>
+              <w:bottom w:w="100.0" w:type="dxa"/>
+              <w:right w:w="100.0" w:type="dxa"/>
+            </w:tcMar>
+            <w:vAlign w:val="top"/>
+          </w:tcPr>
+          <w:p>
+            <w:pPr>
+              <w:jc w:val="center"/>
+              <w:rPr>
+                <w:b w:val="1"/>
+              </w:rPr>
+            </w:pPr>
+            <w:r>
+              <w:rPr>
+                <w:b w:val="1"/>
+                <w:rtl w:val="0"/>
+              </w:rPr>
+              <w:t xml:space="preserve">Detalle</w:t>
+            </w:r>
+          </w:p>
+        </w:tc>
+      </w:tr>
+      <w:tr>
+        <w:trPr>
+          <w:trHeight w:val="420" w:hRule="atLeast"/>
+        </w:trPr>
+        <w:tc>
+          <w:tcPr>
+            <w:gridSpan w:val="3"/>
+            <w:shd w:fill="auto" w:val="clear"/>
+            <w:tcMar>
+              <w:top w:w="100.0" w:type="dxa"/>
+              <w:left w:w="100.0" w:type="dxa"/>
+              <w:bottom w:w="100.0" w:type="dxa"/>
+              <w:right w:w="100.0" w:type="dxa"/>
+            </w:tcMar>
+            <w:vAlign w:val="top"/>
+          </w:tcPr>
+          <w:p>
+            <w:pPr>
+              <w:widowControl w:val="0"/>
               <w:spacing w:line="240" w:lineRule="auto"/>
               <w:jc w:val="center"/>
               <w:rPr>
-                <w:sz w:val="16"/>
-                <w:szCs w:val="16"/>
-              </w:rPr>
-            </w:pPr>
-            <w:r>
-              <w:rPr>
-                <w:sz w:val="16"/>
-                <w:szCs w:val="16"/>
-                <w:rtl w:val="0"/>
-              </w:rPr>
-              <w:t xml:space="preserve">-</w:t>
+                <w:b w:val="1"/>
+              </w:rPr>
+            </w:pPr>
+            <w:r>
+              <w:rPr>
+                <w:b w:val="1"/>
+                <w:rtl w:val="0"/>
+              </w:rPr>
+              <w:t xml:space="preserve">Dispositivo(s)</w:t>
             </w:r>
           </w:p>
         </w:tc>
@@ -1983,20 +2339,23 @@
               <w:spacing w:line="240" w:lineRule="auto"/>
               <w:jc w:val="center"/>
               <w:rPr>
-                <w:sz w:val="16"/>
-                <w:szCs w:val="16"/>
-              </w:rPr>
-            </w:pPr>
-            <w:r>
-              <w:rPr>
-                <w:sz w:val="16"/>
-                <w:szCs w:val="16"/>
-                <w:rtl w:val="0"/>
-              </w:rPr>
-              <w:t xml:space="preserve">-</w:t>
-            </w:r>
-          </w:p>
-        </w:tc>
+                <w:b w:val="1"/>
+              </w:rPr>
+            </w:pPr>
+            <w:r>
+              <w:rPr>
+                <w:b w:val="1"/>
+                <w:rtl w:val="0"/>
+              </w:rPr>
+              <w:t xml:space="preserve">Problema</w:t>
+            </w:r>
+          </w:p>
+        </w:tc>
+      </w:tr>
+      <w:tr>
+        <w:trPr>
+          <w:trHeight w:val="420" w:hRule="atLeast"/>
+        </w:trPr>
         <w:tc>
           <w:tcPr>
             <w:shd w:fill="auto" w:val="clear"/>
@@ -2018,43 +2377,535 @@
                 <w:between w:color="auto" w:space="0" w:sz="0" w:val="none"/>
               </w:pBdr>
               <w:spacing w:before="160" w:line="240" w:lineRule="auto"/>
-              <w:jc w:val="center"/>
-              <w:rPr>
-                <w:sz w:val="16"/>
-                <w:szCs w:val="16"/>
-              </w:rPr>
-            </w:pPr>
-            <w:r>
-              <w:rPr>
-                <w:sz w:val="16"/>
-                <w:szCs w:val="16"/>
-                <w:rtl w:val="0"/>
-              </w:rPr>
-              <w:t xml:space="preserve">-</w:t>
-            </w:r>
-          </w:p>
-        </w:tc>
-        <w:tc>
-          <w:tcPr>
-            <w:shd w:fill="auto" w:val="clear"/>
-            <w:tcMar>
-              <w:top w:w="100.0" w:type="dxa"/>
-              <w:left w:w="100.0" w:type="dxa"/>
-              <w:bottom w:w="100.0" w:type="dxa"/>
-              <w:right w:w="100.0" w:type="dxa"/>
-            </w:tcMar>
-            <w:vAlign w:val="top"/>
-          </w:tcPr>
-          <w:p>
-            <w:pPr>
-              <w:jc w:val="center"/>
+              <w:rPr>
+                <w:rFonts w:ascii="Verdana" w:cs="Verdana" w:eastAsia="Verdana" w:hAnsi="Verdana"/>
+                <w:color w:val="58585a"/>
+                <w:sz w:val="16"/>
+                <w:szCs w:val="16"/>
+              </w:rPr>
+            </w:pPr>
+            <w:r>
+              <w:rPr>
+                <w:rFonts w:ascii="Verdana" w:cs="Verdana" w:eastAsia="Verdana" w:hAnsi="Verdana"/>
+                <w:color w:val="58585a"/>
+                <w:sz w:val="16"/>
+                <w:szCs w:val="16"/>
+                <w:rtl w:val="0"/>
+              </w:rPr>
+              <w:t xml:space="preserve">FX9600 - 293S527J4E</w:t>
+            </w:r>
+          </w:p>
+          <w:p>
+            <w:pPr>
+              <w:widowControl w:val="0"/>
+              <w:pBdr>
+                <w:top w:color="auto" w:space="0" w:sz="0" w:val="none"/>
+                <w:bottom w:color="auto" w:space="0" w:sz="0" w:val="none"/>
+                <w:right w:color="auto" w:space="0" w:sz="0" w:val="none"/>
+                <w:between w:color="auto" w:space="0" w:sz="0" w:val="none"/>
+              </w:pBdr>
+              <w:spacing w:before="160" w:line="240" w:lineRule="auto"/>
+              <w:rPr>
+                <w:sz w:val="16"/>
+                <w:szCs w:val="16"/>
+              </w:rPr>
+            </w:pPr>
+            <w:r>
+              <w:rPr>
+                <w:rFonts w:ascii="Verdana" w:cs="Verdana" w:eastAsia="Verdana" w:hAnsi="Verdana"/>
+                <w:color w:val="58585a"/>
+                <w:sz w:val="16"/>
+                <w:szCs w:val="16"/>
+                <w:rtl w:val="0"/>
+              </w:rPr>
+              <w:t xml:space="preserve">FX9600 - 35RR725K9K</w:t>
+            </w:r>
+            <w:r>
+              <w:rPr>
+                <w:rtl w:val="0"/>
+              </w:rPr>
+            </w:r>
+          </w:p>
+        </w:tc>
+        <w:tc>
+          <w:tcPr>
+            <w:shd w:fill="auto" w:val="clear"/>
+            <w:tcMar>
+              <w:top w:w="100.0" w:type="dxa"/>
+              <w:left w:w="100.0" w:type="dxa"/>
+              <w:bottom w:w="100.0" w:type="dxa"/>
+              <w:right w:w="100.0" w:type="dxa"/>
+            </w:tcMar>
+            <w:vAlign w:val="top"/>
+          </w:tcPr>
+          <w:p>
+            <w:pPr>
+              <w:widowControl w:val="0"/>
+              <w:pBdr>
+                <w:top w:color="auto" w:space="0" w:sz="0" w:val="none"/>
+                <w:bottom w:color="auto" w:space="0" w:sz="0" w:val="none"/>
+                <w:right w:color="auto" w:space="0" w:sz="0" w:val="none"/>
+                <w:between w:color="auto" w:space="0" w:sz="0" w:val="none"/>
+              </w:pBdr>
+              <w:spacing w:before="160" w:line="240" w:lineRule="auto"/>
+              <w:rPr>
+                <w:rFonts w:ascii="Verdana" w:cs="Verdana" w:eastAsia="Verdana" w:hAnsi="Verdana"/>
+                <w:color w:val="58585a"/>
+                <w:sz w:val="16"/>
+                <w:szCs w:val="16"/>
+              </w:rPr>
+            </w:pPr>
+            <w:r>
+              <w:rPr>
+                <w:rFonts w:ascii="Verdana" w:cs="Verdana" w:eastAsia="Verdana" w:hAnsi="Verdana"/>
+                <w:color w:val="58585a"/>
+                <w:sz w:val="16"/>
+                <w:szCs w:val="16"/>
+                <w:rtl w:val="0"/>
+              </w:rPr>
+              <w:t xml:space="preserve">FX9600 - 36S6795B9B</w:t>
+            </w:r>
+          </w:p>
+          <w:p>
+            <w:pPr>
+              <w:widowControl w:val="0"/>
+              <w:pBdr>
+                <w:top w:color="auto" w:space="0" w:sz="0" w:val="none"/>
+                <w:bottom w:color="auto" w:space="0" w:sz="0" w:val="none"/>
+                <w:right w:color="auto" w:space="0" w:sz="0" w:val="none"/>
+                <w:between w:color="auto" w:space="0" w:sz="0" w:val="none"/>
+              </w:pBdr>
+              <w:spacing w:before="160" w:line="240" w:lineRule="auto"/>
+              <w:rPr>
+                <w:b w:val="1"/>
+                <w:sz w:val="16"/>
+                <w:szCs w:val="16"/>
+              </w:rPr>
+            </w:pPr>
+            <w:r>
+              <w:rPr>
+                <w:rFonts w:ascii="Verdana" w:cs="Verdana" w:eastAsia="Verdana" w:hAnsi="Verdana"/>
+                <w:color w:val="58585a"/>
+                <w:sz w:val="16"/>
+                <w:szCs w:val="16"/>
+                <w:rtl w:val="0"/>
+              </w:rPr>
+              <w:t xml:space="preserve">FX9600 - 47PX775U2M</w:t>
+            </w:r>
+            <w:r>
+              <w:rPr>
+                <w:rtl w:val="0"/>
+              </w:rPr>
+            </w:r>
+          </w:p>
+        </w:tc>
+        <w:tc>
+          <w:tcPr>
+            <w:shd w:fill="auto" w:val="clear"/>
+            <w:tcMar>
+              <w:top w:w="100.0" w:type="dxa"/>
+              <w:left w:w="100.0" w:type="dxa"/>
+              <w:bottom w:w="100.0" w:type="dxa"/>
+              <w:right w:w="100.0" w:type="dxa"/>
+            </w:tcMar>
+            <w:vAlign w:val="top"/>
+          </w:tcPr>
+          <w:p>
+            <w:pPr>
+              <w:widowControl w:val="0"/>
+              <w:pBdr>
+                <w:top w:color="auto" w:space="0" w:sz="0" w:val="none"/>
+                <w:bottom w:color="auto" w:space="0" w:sz="0" w:val="none"/>
+                <w:right w:color="auto" w:space="0" w:sz="0" w:val="none"/>
+                <w:between w:color="auto" w:space="0" w:sz="0" w:val="none"/>
+              </w:pBdr>
+              <w:spacing w:before="160" w:line="240" w:lineRule="auto"/>
+              <w:rPr>
+                <w:sz w:val="16"/>
+                <w:szCs w:val="16"/>
+              </w:rPr>
+            </w:pPr>
+            <w:r>
+              <w:rPr>
+                <w:rFonts w:ascii="Verdana" w:cs="Verdana" w:eastAsia="Verdana" w:hAnsi="Verdana"/>
+                <w:color w:val="58585a"/>
+                <w:sz w:val="16"/>
+                <w:szCs w:val="16"/>
+                <w:rtl w:val="0"/>
+              </w:rPr>
+              <w:t xml:space="preserve">FX9600 - 53VH85482J</w:t>
+            </w:r>
+            <w:r>
+              <w:rPr>
+                <w:rtl w:val="0"/>
+              </w:rPr>
+            </w:r>
+          </w:p>
+        </w:tc>
+        <w:tc>
+          <w:tcPr>
+            <w:shd w:fill="auto" w:val="clear"/>
+            <w:tcMar>
+              <w:top w:w="100.0" w:type="dxa"/>
+              <w:left w:w="100.0" w:type="dxa"/>
+              <w:bottom w:w="100.0" w:type="dxa"/>
+              <w:right w:w="100.0" w:type="dxa"/>
+            </w:tcMar>
+            <w:vAlign w:val="top"/>
+          </w:tcPr>
+          <w:p>
+            <w:pPr>
               <w:rPr/>
             </w:pPr>
             <w:r>
               <w:rPr>
                 <w:rtl w:val="0"/>
               </w:rPr>
-              <w:t xml:space="preserve">-</w:t>
+              <w:t xml:space="preserve">Falla en la Placa Madre de la Unidad</w:t>
+            </w:r>
+          </w:p>
+        </w:tc>
+      </w:tr>
+      <w:tr>
+        <w:trPr>
+          <w:trHeight w:val="420" w:hRule="atLeast"/>
+        </w:trPr>
+        <w:tc>
+          <w:tcPr>
+            <w:shd w:fill="auto" w:val="clear"/>
+            <w:tcMar>
+              <w:top w:w="100.0" w:type="dxa"/>
+              <w:left w:w="100.0" w:type="dxa"/>
+              <w:bottom w:w="100.0" w:type="dxa"/>
+              <w:right w:w="100.0" w:type="dxa"/>
+            </w:tcMar>
+            <w:vAlign w:val="top"/>
+          </w:tcPr>
+          <w:p>
+            <w:pPr>
+              <w:widowControl w:val="0"/>
+              <w:pBdr>
+                <w:top w:color="auto" w:space="0" w:sz="0" w:val="none"/>
+                <w:bottom w:color="auto" w:space="0" w:sz="0" w:val="none"/>
+                <w:right w:color="auto" w:space="0" w:sz="0" w:val="none"/>
+                <w:between w:color="auto" w:space="0" w:sz="0" w:val="none"/>
+              </w:pBdr>
+              <w:spacing w:before="160" w:line="384.00000000000006" w:lineRule="auto"/>
+              <w:rPr>
+                <w:rFonts w:ascii="Verdana" w:cs="Verdana" w:eastAsia="Verdana" w:hAnsi="Verdana"/>
+                <w:color w:val="58585a"/>
+                <w:sz w:val="16"/>
+                <w:szCs w:val="16"/>
+              </w:rPr>
+            </w:pPr>
+            <w:r>
+              <w:rPr>
+                <w:rFonts w:ascii="Verdana" w:cs="Verdana" w:eastAsia="Verdana" w:hAnsi="Verdana"/>
+                <w:color w:val="58585a"/>
+                <w:sz w:val="16"/>
+                <w:szCs w:val="16"/>
+                <w:rtl w:val="0"/>
+              </w:rPr>
+              <w:t xml:space="preserve">FX9600 - 54G3832933</w:t>
+            </w:r>
+          </w:p>
+        </w:tc>
+        <w:tc>
+          <w:tcPr>
+            <w:shd w:fill="auto" w:val="clear"/>
+            <w:tcMar>
+              <w:top w:w="100.0" w:type="dxa"/>
+              <w:left w:w="100.0" w:type="dxa"/>
+              <w:bottom w:w="100.0" w:type="dxa"/>
+              <w:right w:w="100.0" w:type="dxa"/>
+            </w:tcMar>
+            <w:vAlign w:val="top"/>
+          </w:tcPr>
+          <w:p>
+            <w:pPr>
+              <w:widowControl w:val="0"/>
+              <w:pBdr>
+                <w:top w:color="auto" w:space="0" w:sz="0" w:val="none"/>
+                <w:bottom w:color="auto" w:space="0" w:sz="0" w:val="none"/>
+                <w:right w:color="auto" w:space="0" w:sz="0" w:val="none"/>
+                <w:between w:color="auto" w:space="0" w:sz="0" w:val="none"/>
+              </w:pBdr>
+              <w:spacing w:before="160" w:line="240" w:lineRule="auto"/>
+              <w:rPr>
+                <w:rFonts w:ascii="Verdana" w:cs="Verdana" w:eastAsia="Verdana" w:hAnsi="Verdana"/>
+                <w:color w:val="58585a"/>
+                <w:sz w:val="16"/>
+                <w:szCs w:val="16"/>
+              </w:rPr>
+            </w:pPr>
+            <w:r>
+              <w:rPr>
+                <w:rtl w:val="0"/>
+              </w:rPr>
+            </w:r>
+          </w:p>
+        </w:tc>
+        <w:tc>
+          <w:tcPr>
+            <w:shd w:fill="auto" w:val="clear"/>
+            <w:tcMar>
+              <w:top w:w="100.0" w:type="dxa"/>
+              <w:left w:w="100.0" w:type="dxa"/>
+              <w:bottom w:w="100.0" w:type="dxa"/>
+              <w:right w:w="100.0" w:type="dxa"/>
+            </w:tcMar>
+            <w:vAlign w:val="top"/>
+          </w:tcPr>
+          <w:p>
+            <w:pPr>
+              <w:widowControl w:val="0"/>
+              <w:pBdr>
+                <w:top w:color="auto" w:space="0" w:sz="0" w:val="none"/>
+                <w:bottom w:color="auto" w:space="0" w:sz="0" w:val="none"/>
+                <w:right w:color="auto" w:space="0" w:sz="0" w:val="none"/>
+                <w:between w:color="auto" w:space="0" w:sz="0" w:val="none"/>
+              </w:pBdr>
+              <w:spacing w:before="160" w:line="240" w:lineRule="auto"/>
+              <w:rPr>
+                <w:rFonts w:ascii="Verdana" w:cs="Verdana" w:eastAsia="Verdana" w:hAnsi="Verdana"/>
+                <w:color w:val="58585a"/>
+                <w:sz w:val="16"/>
+                <w:szCs w:val="16"/>
+              </w:rPr>
+            </w:pPr>
+            <w:r>
+              <w:rPr>
+                <w:rtl w:val="0"/>
+              </w:rPr>
+            </w:r>
+          </w:p>
+        </w:tc>
+        <w:tc>
+          <w:tcPr>
+            <w:shd w:fill="auto" w:val="clear"/>
+            <w:tcMar>
+              <w:top w:w="100.0" w:type="dxa"/>
+              <w:left w:w="100.0" w:type="dxa"/>
+              <w:bottom w:w="100.0" w:type="dxa"/>
+              <w:right w:w="100.0" w:type="dxa"/>
+            </w:tcMar>
+            <w:vAlign w:val="top"/>
+          </w:tcPr>
+          <w:p>
+            <w:pPr>
+              <w:rPr/>
+            </w:pPr>
+            <w:r>
+              <w:rPr>
+                <w:rtl w:val="0"/>
+              </w:rPr>
+              <w:t xml:space="preserve">Área de Lectura Obstruida, impidiendo la correcta recolección de datos.</w:t>
+            </w:r>
+          </w:p>
+        </w:tc>
+      </w:tr>
+      <w:tr>
+        <w:trPr>
+          <w:trHeight w:val="420" w:hRule="atLeast"/>
+        </w:trPr>
+        <w:tc>
+          <w:tcPr>
+            <w:shd w:fill="auto" w:val="clear"/>
+            <w:tcMar>
+              <w:top w:w="100.0" w:type="dxa"/>
+              <w:left w:w="100.0" w:type="dxa"/>
+              <w:bottom w:w="100.0" w:type="dxa"/>
+              <w:right w:w="100.0" w:type="dxa"/>
+            </w:tcMar>
+            <w:vAlign w:val="top"/>
+          </w:tcPr>
+          <w:p>
+            <w:pPr>
+              <w:widowControl w:val="0"/>
+              <w:pBdr>
+                <w:top w:color="auto" w:space="0" w:sz="0" w:val="none"/>
+                <w:bottom w:color="auto" w:space="0" w:sz="0" w:val="none"/>
+                <w:right w:color="auto" w:space="0" w:sz="0" w:val="none"/>
+                <w:between w:color="auto" w:space="0" w:sz="0" w:val="none"/>
+              </w:pBdr>
+              <w:spacing w:before="160" w:line="240" w:lineRule="auto"/>
+              <w:rPr>
+                <w:rFonts w:ascii="Verdana" w:cs="Verdana" w:eastAsia="Verdana" w:hAnsi="Verdana"/>
+                <w:color w:val="58585a"/>
+                <w:sz w:val="16"/>
+                <w:szCs w:val="16"/>
+              </w:rPr>
+            </w:pPr>
+            <w:r>
+              <w:rPr>
+                <w:rFonts w:ascii="Verdana" w:cs="Verdana" w:eastAsia="Verdana" w:hAnsi="Verdana"/>
+                <w:color w:val="58585a"/>
+                <w:sz w:val="16"/>
+                <w:szCs w:val="16"/>
+                <w:rtl w:val="0"/>
+              </w:rPr>
+              <w:t xml:space="preserve">FX9600 - 8692267D76</w:t>
+            </w:r>
+          </w:p>
+          <w:p>
+            <w:pPr>
+              <w:widowControl w:val="0"/>
+              <w:pBdr>
+                <w:top w:color="auto" w:space="0" w:sz="0" w:val="none"/>
+                <w:bottom w:color="auto" w:space="0" w:sz="0" w:val="none"/>
+                <w:right w:color="auto" w:space="0" w:sz="0" w:val="none"/>
+                <w:between w:color="auto" w:space="0" w:sz="0" w:val="none"/>
+              </w:pBdr>
+              <w:spacing w:before="160" w:line="240" w:lineRule="auto"/>
+              <w:rPr>
+                <w:sz w:val="16"/>
+                <w:szCs w:val="16"/>
+              </w:rPr>
+            </w:pPr>
+            <w:r>
+              <w:rPr>
+                <w:rFonts w:ascii="Verdana" w:cs="Verdana" w:eastAsia="Verdana" w:hAnsi="Verdana"/>
+                <w:color w:val="58585a"/>
+                <w:sz w:val="16"/>
+                <w:szCs w:val="16"/>
+                <w:rtl w:val="0"/>
+              </w:rPr>
+              <w:t xml:space="preserve">FX9600 - 88JQ544S52</w:t>
+            </w:r>
+            <w:r>
+              <w:rPr>
+                <w:rtl w:val="0"/>
+              </w:rPr>
+            </w:r>
+          </w:p>
+        </w:tc>
+        <w:tc>
+          <w:tcPr>
+            <w:shd w:fill="auto" w:val="clear"/>
+            <w:tcMar>
+              <w:top w:w="100.0" w:type="dxa"/>
+              <w:left w:w="100.0" w:type="dxa"/>
+              <w:bottom w:w="100.0" w:type="dxa"/>
+              <w:right w:w="100.0" w:type="dxa"/>
+            </w:tcMar>
+            <w:vAlign w:val="top"/>
+          </w:tcPr>
+          <w:p>
+            <w:pPr>
+              <w:widowControl w:val="0"/>
+              <w:pBdr>
+                <w:top w:color="auto" w:space="0" w:sz="0" w:val="none"/>
+                <w:bottom w:color="auto" w:space="0" w:sz="0" w:val="none"/>
+                <w:right w:color="auto" w:space="0" w:sz="0" w:val="none"/>
+                <w:between w:color="auto" w:space="0" w:sz="0" w:val="none"/>
+              </w:pBdr>
+              <w:spacing w:before="160" w:line="240" w:lineRule="auto"/>
+              <w:rPr>
+                <w:rFonts w:ascii="Verdana" w:cs="Verdana" w:eastAsia="Verdana" w:hAnsi="Verdana"/>
+                <w:color w:val="58585a"/>
+                <w:sz w:val="16"/>
+                <w:szCs w:val="16"/>
+              </w:rPr>
+            </w:pPr>
+            <w:r>
+              <w:rPr>
+                <w:rFonts w:ascii="Verdana" w:cs="Verdana" w:eastAsia="Verdana" w:hAnsi="Verdana"/>
+                <w:color w:val="58585a"/>
+                <w:sz w:val="16"/>
+                <w:szCs w:val="16"/>
+                <w:rtl w:val="0"/>
+              </w:rPr>
+              <w:t xml:space="preserve">FX9600 - 92LP466F7C</w:t>
+            </w:r>
+          </w:p>
+          <w:p>
+            <w:pPr>
+              <w:widowControl w:val="0"/>
+              <w:pBdr>
+                <w:top w:color="auto" w:space="0" w:sz="0" w:val="none"/>
+                <w:bottom w:color="auto" w:space="0" w:sz="0" w:val="none"/>
+                <w:right w:color="auto" w:space="0" w:sz="0" w:val="none"/>
+                <w:between w:color="auto" w:space="0" w:sz="0" w:val="none"/>
+              </w:pBdr>
+              <w:spacing w:before="160" w:line="240" w:lineRule="auto"/>
+              <w:rPr>
+                <w:b w:val="1"/>
+                <w:sz w:val="16"/>
+                <w:szCs w:val="16"/>
+              </w:rPr>
+            </w:pPr>
+            <w:r>
+              <w:rPr>
+                <w:rFonts w:ascii="Verdana" w:cs="Verdana" w:eastAsia="Verdana" w:hAnsi="Verdana"/>
+                <w:color w:val="58585a"/>
+                <w:sz w:val="16"/>
+                <w:szCs w:val="16"/>
+                <w:rtl w:val="0"/>
+              </w:rPr>
+              <w:t xml:space="preserve">FX9600 - 99A2999Q3N</w:t>
+            </w:r>
+            <w:r>
+              <w:rPr>
+                <w:rtl w:val="0"/>
+              </w:rPr>
+            </w:r>
+          </w:p>
+        </w:tc>
+        <w:tc>
+          <w:tcPr>
+            <w:shd w:fill="auto" w:val="clear"/>
+            <w:tcMar>
+              <w:top w:w="100.0" w:type="dxa"/>
+              <w:left w:w="100.0" w:type="dxa"/>
+              <w:bottom w:w="100.0" w:type="dxa"/>
+              <w:right w:w="100.0" w:type="dxa"/>
+            </w:tcMar>
+            <w:vAlign w:val="top"/>
+          </w:tcPr>
+          <w:p>
+            <w:pPr>
+              <w:widowControl w:val="0"/>
+              <w:pBdr>
+                <w:top w:color="auto" w:space="0" w:sz="0" w:val="none"/>
+                <w:bottom w:color="auto" w:space="0" w:sz="0" w:val="none"/>
+                <w:right w:color="auto" w:space="0" w:sz="0" w:val="none"/>
+                <w:between w:color="auto" w:space="0" w:sz="0" w:val="none"/>
+              </w:pBdr>
+              <w:spacing w:before="160" w:line="240" w:lineRule="auto"/>
+              <w:rPr>
+                <w:rFonts w:ascii="Verdana" w:cs="Verdana" w:eastAsia="Verdana" w:hAnsi="Verdana"/>
+                <w:color w:val="58585a"/>
+                <w:sz w:val="16"/>
+                <w:szCs w:val="16"/>
+              </w:rPr>
+            </w:pPr>
+            <w:r>
+              <w:rPr>
+                <w:rtl w:val="0"/>
+              </w:rPr>
+            </w:r>
+          </w:p>
+        </w:tc>
+        <w:tc>
+          <w:tcPr>
+            <w:shd w:fill="auto" w:val="clear"/>
+            <w:tcMar>
+              <w:top w:w="100.0" w:type="dxa"/>
+              <w:left w:w="100.0" w:type="dxa"/>
+              <w:bottom w:w="100.0" w:type="dxa"/>
+              <w:right w:w="100.0" w:type="dxa"/>
+            </w:tcMar>
+            <w:vAlign w:val="top"/>
+          </w:tcPr>
+          <w:p>
+            <w:pPr>
+              <w:rPr/>
+            </w:pPr>
+            <w:r>
+              <w:rPr>
+                <w:rtl w:val="0"/>
+              </w:rPr>
+              <w:t xml:space="preserve">Cables de poder inoperativos</w:t>
             </w:r>
           </w:p>
         </w:tc>

</xml_diff>

<commit_message>
Reporte entrada a Pruebas - Post Corrección
</commit_message>
<xml_diff>
--- a/Item 1 Hardware/Adquisición/Pruebas.docx
+++ b/Item 1 Hardware/Adquisición/Pruebas.docx
@@ -120,7 +120,7 @@
               <w:rPr>
                 <w:rtl w:val="0"/>
               </w:rPr>
-              <w:t xml:space="preserve">0520ZEB-LEC-1506RR</w:t>
+              <w:t xml:space="preserve">0520ZEB-LEC-1507RR</w:t>
             </w:r>
           </w:p>
         </w:tc>
@@ -269,7 +269,7 @@
               <w:rPr>
                 <w:rtl w:val="0"/>
               </w:rPr>
-              <w:t xml:space="preserve">30/06/2020</w:t>
+              <w:t xml:space="preserve">15/07/2020</w:t>
             </w:r>
           </w:p>
         </w:tc>
@@ -721,7 +721,7 @@
               <w:rPr>
                 <w:rtl w:val="0"/>
               </w:rPr>
-              <w:t xml:space="preserve">2</w:t>
+              <w:t xml:space="preserve">3</w:t>
             </w:r>
           </w:p>
         </w:tc>
@@ -805,7 +805,7 @@
               <w:rPr>
                 <w:rtl w:val="0"/>
               </w:rPr>
-              <w:t xml:space="preserve">1</w:t>
+              <w:t xml:space="preserve">2</w:t>
             </w:r>
           </w:p>
         </w:tc>
@@ -1508,7 +1508,7 @@
               <w:rPr>
                 <w:rtl w:val="0"/>
               </w:rPr>
-              <w:t xml:space="preserve">10</w:t>
+              <w:t xml:space="preserve">-</w:t>
             </w:r>
           </w:p>
         </w:tc>
@@ -1625,13 +1625,78 @@
           </w:tcPr>
           <w:p>
             <w:pPr>
+              <w:jc w:val="center"/>
               <w:rPr/>
             </w:pPr>
             <w:r>
               <w:rPr>
                 <w:rtl w:val="0"/>
               </w:rPr>
-              <w:t xml:space="preserve">Falla en la Placa Madre de la Unidad</w:t>
+              <w:t xml:space="preserve">-</w:t>
+            </w:r>
+          </w:p>
+        </w:tc>
+        <w:tc>
+          <w:tcPr>
+            <w:shd w:fill="auto" w:val="clear"/>
+            <w:tcMar>
+              <w:top w:w="100.0" w:type="dxa"/>
+              <w:left w:w="100.0" w:type="dxa"/>
+              <w:bottom w:w="100.0" w:type="dxa"/>
+              <w:right w:w="100.0" w:type="dxa"/>
+            </w:tcMar>
+            <w:vAlign w:val="top"/>
+          </w:tcPr>
+          <w:p>
+            <w:pPr>
+              <w:widowControl w:val="0"/>
+              <w:spacing w:line="240" w:lineRule="auto"/>
+              <w:jc w:val="center"/>
+              <w:rPr>
+                <w:sz w:val="20"/>
+                <w:szCs w:val="20"/>
+              </w:rPr>
+            </w:pPr>
+            <w:r>
+              <w:rPr>
+                <w:sz w:val="20"/>
+                <w:szCs w:val="20"/>
+                <w:rtl w:val="0"/>
+              </w:rPr>
+              <w:t xml:space="preserve">-</w:t>
+            </w:r>
+          </w:p>
+        </w:tc>
+        <w:tc>
+          <w:tcPr>
+            <w:shd w:fill="auto" w:val="clear"/>
+            <w:tcMar>
+              <w:top w:w="100.0" w:type="dxa"/>
+              <w:left w:w="100.0" w:type="dxa"/>
+              <w:bottom w:w="100.0" w:type="dxa"/>
+              <w:right w:w="100.0" w:type="dxa"/>
+            </w:tcMar>
+            <w:vAlign w:val="top"/>
+          </w:tcPr>
+          <w:p>
+            <w:pPr>
+              <w:widowControl w:val="0"/>
+              <w:spacing w:line="240" w:lineRule="auto"/>
+              <w:jc w:val="center"/>
+              <w:rPr>
+                <w:b w:val="1"/>
+                <w:sz w:val="20"/>
+                <w:szCs w:val="20"/>
+              </w:rPr>
+            </w:pPr>
+            <w:r>
+              <w:rPr>
+                <w:b w:val="1"/>
+                <w:sz w:val="20"/>
+                <w:szCs w:val="20"/>
+                <w:rtl w:val="0"/>
+              </w:rPr>
+              <w:t xml:space="preserve">-</w:t>
             </w:r>
           </w:p>
         </w:tc>
@@ -1656,24 +1721,293 @@
                 <w:between w:color="auto" w:space="0" w:sz="0" w:val="none"/>
               </w:pBdr>
               <w:spacing w:before="160" w:line="240" w:lineRule="auto"/>
-              <w:rPr>
-                <w:rFonts w:ascii="Verdana" w:cs="Verdana" w:eastAsia="Verdana" w:hAnsi="Verdana"/>
-                <w:color w:val="58585a"/>
+              <w:jc w:val="center"/>
+              <w:rPr>
+                <w:sz w:val="20"/>
+                <w:szCs w:val="20"/>
+              </w:rPr>
+            </w:pPr>
+            <w:r>
+              <w:rPr>
+                <w:sz w:val="20"/>
+                <w:szCs w:val="20"/>
+                <w:rtl w:val="0"/>
+              </w:rPr>
+              <w:t xml:space="preserve">-</w:t>
+            </w:r>
+          </w:p>
+        </w:tc>
+      </w:tr>
+      <w:tr>
+        <w:trPr>
+          <w:trHeight w:val="420" w:hRule="atLeast"/>
+        </w:trPr>
+        <w:tc>
+          <w:tcPr>
+            <w:gridSpan w:val="4"/>
+            <w:shd w:fill="d9d9d9" w:val="clear"/>
+            <w:tcMar>
+              <w:top w:w="100.0" w:type="dxa"/>
+              <w:left w:w="100.0" w:type="dxa"/>
+              <w:bottom w:w="100.0" w:type="dxa"/>
+              <w:right w:w="100.0" w:type="dxa"/>
+            </w:tcMar>
+            <w:vAlign w:val="top"/>
+          </w:tcPr>
+          <w:p>
+            <w:pPr>
+              <w:widowControl w:val="0"/>
+              <w:spacing w:line="240" w:lineRule="auto"/>
+              <w:jc w:val="center"/>
+              <w:rPr>
+                <w:b w:val="1"/>
+                <w:sz w:val="20"/>
+                <w:szCs w:val="20"/>
+              </w:rPr>
+            </w:pPr>
+            <w:r>
+              <w:rPr>
+                <w:b w:val="1"/>
+                <w:rtl w:val="0"/>
+              </w:rPr>
+              <w:t xml:space="preserve">Atributo 3</w:t>
+            </w:r>
+            <w:r>
+              <w:rPr>
+                <w:rtl w:val="0"/>
+              </w:rPr>
+            </w:r>
+          </w:p>
+        </w:tc>
+      </w:tr>
+      <w:tr>
+        <w:trPr>
+          <w:trHeight w:val="420" w:hRule="atLeast"/>
+        </w:trPr>
+        <w:tc>
+          <w:tcPr>
+            <w:gridSpan w:val="3"/>
+            <w:shd w:fill="auto" w:val="clear"/>
+            <w:tcMar>
+              <w:top w:w="100.0" w:type="dxa"/>
+              <w:left w:w="100.0" w:type="dxa"/>
+              <w:bottom w:w="100.0" w:type="dxa"/>
+              <w:right w:w="100.0" w:type="dxa"/>
+            </w:tcMar>
+            <w:vAlign w:val="top"/>
+          </w:tcPr>
+          <w:p>
+            <w:pPr>
+              <w:rPr/>
+            </w:pPr>
+            <w:r>
+              <w:rPr>
+                <w:rtl w:val="0"/>
+              </w:rPr>
+              <w:t xml:space="preserve">Número de problemas que también se han encontrado en productos anteriores.</w:t>
+            </w:r>
+          </w:p>
+        </w:tc>
+        <w:tc>
+          <w:tcPr>
+            <w:shd w:fill="auto" w:val="clear"/>
+            <w:tcMar>
+              <w:top w:w="100.0" w:type="dxa"/>
+              <w:left w:w="100.0" w:type="dxa"/>
+              <w:bottom w:w="100.0" w:type="dxa"/>
+              <w:right w:w="100.0" w:type="dxa"/>
+            </w:tcMar>
+            <w:vAlign w:val="top"/>
+          </w:tcPr>
+          <w:p>
+            <w:pPr>
+              <w:widowControl w:val="0"/>
+              <w:spacing w:line="240" w:lineRule="auto"/>
+              <w:jc w:val="center"/>
+              <w:rPr/>
+            </w:pPr>
+            <w:r>
+              <w:rPr>
+                <w:rtl w:val="0"/>
+              </w:rPr>
+              <w:t xml:space="preserve">-</w:t>
+            </w:r>
+          </w:p>
+        </w:tc>
+      </w:tr>
+      <w:tr>
+        <w:trPr>
+          <w:trHeight w:val="420" w:hRule="atLeast"/>
+        </w:trPr>
+        <w:tc>
+          <w:tcPr>
+            <w:gridSpan w:val="4"/>
+            <w:shd w:fill="f3f3f3" w:val="clear"/>
+            <w:tcMar>
+              <w:top w:w="100.0" w:type="dxa"/>
+              <w:left w:w="100.0" w:type="dxa"/>
+              <w:bottom w:w="100.0" w:type="dxa"/>
+              <w:right w:w="100.0" w:type="dxa"/>
+            </w:tcMar>
+            <w:vAlign w:val="top"/>
+          </w:tcPr>
+          <w:p>
+            <w:pPr>
+              <w:jc w:val="center"/>
+              <w:rPr>
+                <w:b w:val="1"/>
+              </w:rPr>
+            </w:pPr>
+            <w:r>
+              <w:rPr>
+                <w:b w:val="1"/>
+                <w:rtl w:val="0"/>
+              </w:rPr>
+              <w:t xml:space="preserve">Detalle</w:t>
+            </w:r>
+          </w:p>
+        </w:tc>
+      </w:tr>
+      <w:tr>
+        <w:trPr>
+          <w:trHeight w:val="420" w:hRule="atLeast"/>
+        </w:trPr>
+        <w:tc>
+          <w:tcPr>
+            <w:gridSpan w:val="3"/>
+            <w:shd w:fill="auto" w:val="clear"/>
+            <w:tcMar>
+              <w:top w:w="100.0" w:type="dxa"/>
+              <w:left w:w="100.0" w:type="dxa"/>
+              <w:bottom w:w="100.0" w:type="dxa"/>
+              <w:right w:w="100.0" w:type="dxa"/>
+            </w:tcMar>
+            <w:vAlign w:val="top"/>
+          </w:tcPr>
+          <w:p>
+            <w:pPr>
+              <w:widowControl w:val="0"/>
+              <w:spacing w:line="240" w:lineRule="auto"/>
+              <w:jc w:val="center"/>
+              <w:rPr>
+                <w:b w:val="1"/>
+              </w:rPr>
+            </w:pPr>
+            <w:r>
+              <w:rPr>
+                <w:b w:val="1"/>
+                <w:rtl w:val="0"/>
+              </w:rPr>
+              <w:t xml:space="preserve">Dispositivo(s)</w:t>
+            </w:r>
+          </w:p>
+        </w:tc>
+        <w:tc>
+          <w:tcPr>
+            <w:shd w:fill="auto" w:val="clear"/>
+            <w:tcMar>
+              <w:top w:w="100.0" w:type="dxa"/>
+              <w:left w:w="100.0" w:type="dxa"/>
+              <w:bottom w:w="100.0" w:type="dxa"/>
+              <w:right w:w="100.0" w:type="dxa"/>
+            </w:tcMar>
+            <w:vAlign w:val="top"/>
+          </w:tcPr>
+          <w:p>
+            <w:pPr>
+              <w:widowControl w:val="0"/>
+              <w:spacing w:line="240" w:lineRule="auto"/>
+              <w:jc w:val="center"/>
+              <w:rPr>
+                <w:b w:val="1"/>
+              </w:rPr>
+            </w:pPr>
+            <w:r>
+              <w:rPr>
+                <w:b w:val="1"/>
+                <w:rtl w:val="0"/>
+              </w:rPr>
+              <w:t xml:space="preserve">Problema</w:t>
+            </w:r>
+          </w:p>
+        </w:tc>
+      </w:tr>
+      <w:tr>
+        <w:trPr>
+          <w:trHeight w:val="420" w:hRule="atLeast"/>
+        </w:trPr>
+        <w:tc>
+          <w:tcPr>
+            <w:shd w:fill="auto" w:val="clear"/>
+            <w:tcMar>
+              <w:top w:w="100.0" w:type="dxa"/>
+              <w:left w:w="100.0" w:type="dxa"/>
+              <w:bottom w:w="100.0" w:type="dxa"/>
+              <w:right w:w="100.0" w:type="dxa"/>
+            </w:tcMar>
+            <w:vAlign w:val="top"/>
+          </w:tcPr>
+          <w:p>
+            <w:pPr>
+              <w:spacing w:line="240" w:lineRule="auto"/>
+              <w:jc w:val="center"/>
+              <w:rPr>
                 <w:sz w:val="16"/>
                 <w:szCs w:val="16"/>
               </w:rPr>
             </w:pPr>
             <w:r>
               <w:rPr>
-                <w:rFonts w:ascii="Verdana" w:cs="Verdana" w:eastAsia="Verdana" w:hAnsi="Verdana"/>
-                <w:color w:val="58585a"/>
                 <w:sz w:val="16"/>
                 <w:szCs w:val="16"/>
                 <w:rtl w:val="0"/>
               </w:rPr>
-              <w:t xml:space="preserve">FX9600 - 293S527J4E</w:t>
-            </w:r>
-          </w:p>
+              <w:t xml:space="preserve">-</w:t>
+            </w:r>
+          </w:p>
+        </w:tc>
+        <w:tc>
+          <w:tcPr>
+            <w:shd w:fill="auto" w:val="clear"/>
+            <w:tcMar>
+              <w:top w:w="100.0" w:type="dxa"/>
+              <w:left w:w="100.0" w:type="dxa"/>
+              <w:bottom w:w="100.0" w:type="dxa"/>
+              <w:right w:w="100.0" w:type="dxa"/>
+            </w:tcMar>
+            <w:vAlign w:val="top"/>
+          </w:tcPr>
+          <w:p>
+            <w:pPr>
+              <w:widowControl w:val="0"/>
+              <w:spacing w:line="240" w:lineRule="auto"/>
+              <w:jc w:val="center"/>
+              <w:rPr>
+                <w:sz w:val="16"/>
+                <w:szCs w:val="16"/>
+              </w:rPr>
+            </w:pPr>
+            <w:r>
+              <w:rPr>
+                <w:sz w:val="16"/>
+                <w:szCs w:val="16"/>
+                <w:rtl w:val="0"/>
+              </w:rPr>
+              <w:t xml:space="preserve">-</w:t>
+            </w:r>
+          </w:p>
+        </w:tc>
+        <w:tc>
+          <w:tcPr>
+            <w:shd w:fill="auto" w:val="clear"/>
+            <w:tcMar>
+              <w:top w:w="100.0" w:type="dxa"/>
+              <w:left w:w="100.0" w:type="dxa"/>
+              <w:bottom w:w="100.0" w:type="dxa"/>
+              <w:right w:w="100.0" w:type="dxa"/>
+            </w:tcMar>
+            <w:vAlign w:val="top"/>
+          </w:tcPr>
           <w:p>
             <w:pPr>
               <w:widowControl w:val="0"/>
@@ -1684,6 +2018,7 @@
                 <w:between w:color="auto" w:space="0" w:sz="0" w:val="none"/>
               </w:pBdr>
               <w:spacing w:before="160" w:line="240" w:lineRule="auto"/>
+              <w:jc w:val="center"/>
               <w:rPr>
                 <w:sz w:val="16"/>
                 <w:szCs w:val="16"/>
@@ -1691,18 +2026,377 @@
             </w:pPr>
             <w:r>
               <w:rPr>
-                <w:rFonts w:ascii="Verdana" w:cs="Verdana" w:eastAsia="Verdana" w:hAnsi="Verdana"/>
-                <w:color w:val="58585a"/>
                 <w:sz w:val="16"/>
                 <w:szCs w:val="16"/>
                 <w:rtl w:val="0"/>
               </w:rPr>
-              <w:t xml:space="preserve">FX9600 - 35RR725K9K</w:t>
-            </w:r>
-            <w:r>
-              <w:rPr>
-                <w:rtl w:val="0"/>
-              </w:rPr>
+              <w:t xml:space="preserve">-</w:t>
+            </w:r>
+          </w:p>
+        </w:tc>
+        <w:tc>
+          <w:tcPr>
+            <w:shd w:fill="auto" w:val="clear"/>
+            <w:tcMar>
+              <w:top w:w="100.0" w:type="dxa"/>
+              <w:left w:w="100.0" w:type="dxa"/>
+              <w:bottom w:w="100.0" w:type="dxa"/>
+              <w:right w:w="100.0" w:type="dxa"/>
+            </w:tcMar>
+            <w:vAlign w:val="top"/>
+          </w:tcPr>
+          <w:p>
+            <w:pPr>
+              <w:jc w:val="center"/>
+              <w:rPr/>
+            </w:pPr>
+            <w:r>
+              <w:rPr>
+                <w:rtl w:val="0"/>
+              </w:rPr>
+              <w:t xml:space="preserve">-</w:t>
+            </w:r>
+          </w:p>
+        </w:tc>
+      </w:tr>
+      <w:tr>
+        <w:trPr>
+          <w:trHeight w:val="420" w:hRule="atLeast"/>
+        </w:trPr>
+        <w:tc>
+          <w:tcPr>
+            <w:gridSpan w:val="4"/>
+            <w:shd w:fill="d9d9d9" w:val="clear"/>
+            <w:tcMar>
+              <w:top w:w="100.0" w:type="dxa"/>
+              <w:left w:w="100.0" w:type="dxa"/>
+              <w:bottom w:w="100.0" w:type="dxa"/>
+              <w:right w:w="100.0" w:type="dxa"/>
+            </w:tcMar>
+            <w:vAlign w:val="top"/>
+          </w:tcPr>
+          <w:p>
+            <w:pPr>
+              <w:jc w:val="center"/>
+              <w:rPr>
+                <w:b w:val="1"/>
+              </w:rPr>
+            </w:pPr>
+            <w:r>
+              <w:rPr>
+                <w:b w:val="1"/>
+                <w:rtl w:val="0"/>
+              </w:rPr>
+              <w:t xml:space="preserve">Atributo 4</w:t>
+            </w:r>
+          </w:p>
+        </w:tc>
+      </w:tr>
+      <w:tr>
+        <w:trPr>
+          <w:trHeight w:val="420" w:hRule="atLeast"/>
+        </w:trPr>
+        <w:tc>
+          <w:tcPr>
+            <w:gridSpan w:val="3"/>
+            <w:shd w:fill="auto" w:val="clear"/>
+            <w:tcMar>
+              <w:top w:w="100.0" w:type="dxa"/>
+              <w:left w:w="100.0" w:type="dxa"/>
+              <w:bottom w:w="100.0" w:type="dxa"/>
+              <w:right w:w="100.0" w:type="dxa"/>
+            </w:tcMar>
+            <w:vAlign w:val="top"/>
+          </w:tcPr>
+          <w:p>
+            <w:pPr>
+              <w:widowControl w:val="0"/>
+              <w:spacing w:line="240" w:lineRule="auto"/>
+              <w:jc w:val="left"/>
+              <w:rPr/>
+            </w:pPr>
+            <w:r>
+              <w:rPr>
+                <w:rtl w:val="0"/>
+              </w:rPr>
+              <w:t xml:space="preserve">Número de problemas cuya solución es conocida. </w:t>
+            </w:r>
+          </w:p>
+        </w:tc>
+        <w:tc>
+          <w:tcPr>
+            <w:shd w:fill="auto" w:val="clear"/>
+            <w:tcMar>
+              <w:top w:w="100.0" w:type="dxa"/>
+              <w:left w:w="100.0" w:type="dxa"/>
+              <w:bottom w:w="100.0" w:type="dxa"/>
+              <w:right w:w="100.0" w:type="dxa"/>
+            </w:tcMar>
+            <w:vAlign w:val="top"/>
+          </w:tcPr>
+          <w:p>
+            <w:pPr>
+              <w:widowControl w:val="0"/>
+              <w:spacing w:after="0" w:before="0" w:line="240" w:lineRule="auto"/>
+              <w:ind w:left="0" w:firstLine="0"/>
+              <w:jc w:val="center"/>
+              <w:rPr/>
+            </w:pPr>
+            <w:r>
+              <w:rPr>
+                <w:rtl w:val="0"/>
+              </w:rPr>
+              <w:t xml:space="preserve">-</w:t>
+            </w:r>
+          </w:p>
+        </w:tc>
+      </w:tr>
+      <w:tr>
+        <w:trPr>
+          <w:trHeight w:val="420" w:hRule="atLeast"/>
+        </w:trPr>
+        <w:tc>
+          <w:tcPr>
+            <w:gridSpan w:val="4"/>
+            <w:shd w:fill="d9d9d9" w:val="clear"/>
+            <w:tcMar>
+              <w:top w:w="100.0" w:type="dxa"/>
+              <w:left w:w="100.0" w:type="dxa"/>
+              <w:bottom w:w="100.0" w:type="dxa"/>
+              <w:right w:w="100.0" w:type="dxa"/>
+            </w:tcMar>
+            <w:vAlign w:val="top"/>
+          </w:tcPr>
+          <w:p>
+            <w:pPr>
+              <w:widowControl w:val="0"/>
+              <w:spacing w:line="240" w:lineRule="auto"/>
+              <w:jc w:val="center"/>
+              <w:rPr>
+                <w:b w:val="1"/>
+              </w:rPr>
+            </w:pPr>
+            <w:r>
+              <w:rPr>
+                <w:b w:val="1"/>
+                <w:rtl w:val="0"/>
+              </w:rPr>
+              <w:t xml:space="preserve">Atributo 5</w:t>
+            </w:r>
+          </w:p>
+        </w:tc>
+      </w:tr>
+      <w:tr>
+        <w:trPr>
+          <w:trHeight w:val="420" w:hRule="atLeast"/>
+        </w:trPr>
+        <w:tc>
+          <w:tcPr>
+            <w:gridSpan w:val="3"/>
+            <w:shd w:fill="auto" w:val="clear"/>
+            <w:tcMar>
+              <w:top w:w="100.0" w:type="dxa"/>
+              <w:left w:w="100.0" w:type="dxa"/>
+              <w:bottom w:w="100.0" w:type="dxa"/>
+              <w:right w:w="100.0" w:type="dxa"/>
+            </w:tcMar>
+            <w:vAlign w:val="top"/>
+          </w:tcPr>
+          <w:p>
+            <w:pPr>
+              <w:ind w:left="0" w:firstLine="0"/>
+              <w:rPr/>
+            </w:pPr>
+            <w:r>
+              <w:rPr>
+                <w:rtl w:val="0"/>
+              </w:rPr>
+              <w:t xml:space="preserve">Número de horas utilizadas en el mantenimiento programado.</w:t>
+            </w:r>
+          </w:p>
+        </w:tc>
+        <w:tc>
+          <w:tcPr>
+            <w:shd w:fill="auto" w:val="clear"/>
+            <w:tcMar>
+              <w:top w:w="100.0" w:type="dxa"/>
+              <w:left w:w="100.0" w:type="dxa"/>
+              <w:bottom w:w="100.0" w:type="dxa"/>
+              <w:right w:w="100.0" w:type="dxa"/>
+            </w:tcMar>
+            <w:vAlign w:val="top"/>
+          </w:tcPr>
+          <w:p>
+            <w:pPr>
+              <w:widowControl w:val="0"/>
+              <w:spacing w:after="0" w:before="0" w:line="240" w:lineRule="auto"/>
+              <w:ind w:left="0" w:firstLine="0"/>
+              <w:jc w:val="center"/>
+              <w:rPr/>
+            </w:pPr>
+            <w:r>
+              <w:rPr>
+                <w:rtl w:val="0"/>
+              </w:rPr>
+              <w:t xml:space="preserve">-</w:t>
+            </w:r>
+          </w:p>
+        </w:tc>
+      </w:tr>
+      <w:tr>
+        <w:trPr>
+          <w:trHeight w:val="420" w:hRule="atLeast"/>
+        </w:trPr>
+        <w:tc>
+          <w:tcPr>
+            <w:gridSpan w:val="4"/>
+            <w:shd w:fill="f3f3f3" w:val="clear"/>
+            <w:tcMar>
+              <w:top w:w="100.0" w:type="dxa"/>
+              <w:left w:w="100.0" w:type="dxa"/>
+              <w:bottom w:w="100.0" w:type="dxa"/>
+              <w:right w:w="100.0" w:type="dxa"/>
+            </w:tcMar>
+            <w:vAlign w:val="top"/>
+          </w:tcPr>
+          <w:p>
+            <w:pPr>
+              <w:ind w:left="0" w:firstLine="0"/>
+              <w:jc w:val="center"/>
+              <w:rPr>
+                <w:b w:val="1"/>
+              </w:rPr>
+            </w:pPr>
+            <w:r>
+              <w:rPr>
+                <w:b w:val="1"/>
+                <w:rtl w:val="0"/>
+              </w:rPr>
+              <w:t xml:space="preserve">Detalle</w:t>
+            </w:r>
+          </w:p>
+        </w:tc>
+      </w:tr>
+      <w:tr>
+        <w:trPr>
+          <w:trHeight w:val="420" w:hRule="atLeast"/>
+        </w:trPr>
+        <w:tc>
+          <w:tcPr>
+            <w:shd w:fill="auto" w:val="clear"/>
+            <w:tcMar>
+              <w:top w:w="100.0" w:type="dxa"/>
+              <w:left w:w="100.0" w:type="dxa"/>
+              <w:bottom w:w="100.0" w:type="dxa"/>
+              <w:right w:w="100.0" w:type="dxa"/>
+            </w:tcMar>
+            <w:vAlign w:val="top"/>
+          </w:tcPr>
+          <w:p>
+            <w:pPr>
+              <w:ind w:left="0" w:firstLine="0"/>
+              <w:jc w:val="center"/>
+              <w:rPr>
+                <w:b w:val="1"/>
+              </w:rPr>
+            </w:pPr>
+            <w:r>
+              <w:rPr>
+                <w:b w:val="1"/>
+                <w:rtl w:val="0"/>
+              </w:rPr>
+              <w:t xml:space="preserve">Horas Planeadas</w:t>
+            </w:r>
+          </w:p>
+        </w:tc>
+        <w:tc>
+          <w:tcPr>
+            <w:gridSpan w:val="2"/>
+            <w:shd w:fill="auto" w:val="clear"/>
+            <w:tcMar>
+              <w:top w:w="100.0" w:type="dxa"/>
+              <w:left w:w="100.0" w:type="dxa"/>
+              <w:bottom w:w="100.0" w:type="dxa"/>
+              <w:right w:w="100.0" w:type="dxa"/>
+            </w:tcMar>
+            <w:vAlign w:val="top"/>
+          </w:tcPr>
+          <w:p>
+            <w:pPr>
+              <w:widowControl w:val="0"/>
+              <w:spacing w:after="0" w:before="0" w:line="240" w:lineRule="auto"/>
+              <w:ind w:left="0" w:firstLine="0"/>
+              <w:jc w:val="center"/>
+              <w:rPr>
+                <w:b w:val="1"/>
+              </w:rPr>
+            </w:pPr>
+            <w:r>
+              <w:rPr>
+                <w:b w:val="1"/>
+                <w:rtl w:val="0"/>
+              </w:rPr>
+              <w:t xml:space="preserve">Dispositivo(s)</w:t>
+            </w:r>
+          </w:p>
+        </w:tc>
+        <w:tc>
+          <w:tcPr>
+            <w:shd w:fill="auto" w:val="clear"/>
+            <w:tcMar>
+              <w:top w:w="100.0" w:type="dxa"/>
+              <w:left w:w="100.0" w:type="dxa"/>
+              <w:bottom w:w="100.0" w:type="dxa"/>
+              <w:right w:w="100.0" w:type="dxa"/>
+            </w:tcMar>
+            <w:vAlign w:val="top"/>
+          </w:tcPr>
+          <w:p>
+            <w:pPr>
+              <w:widowControl w:val="0"/>
+              <w:spacing w:after="0" w:before="0" w:line="240" w:lineRule="auto"/>
+              <w:ind w:left="0" w:firstLine="0"/>
+              <w:jc w:val="center"/>
+              <w:rPr>
+                <w:b w:val="1"/>
+              </w:rPr>
+            </w:pPr>
+            <w:r>
+              <w:rPr>
+                <w:b w:val="1"/>
+                <w:rtl w:val="0"/>
+              </w:rPr>
+              <w:t xml:space="preserve">Problema</w:t>
+            </w:r>
+          </w:p>
+        </w:tc>
+      </w:tr>
+      <w:tr>
+        <w:trPr>
+          <w:trHeight w:val="420" w:hRule="atLeast"/>
+        </w:trPr>
+        <w:tc>
+          <w:tcPr>
+            <w:shd w:fill="auto" w:val="clear"/>
+            <w:tcMar>
+              <w:top w:w="100.0" w:type="dxa"/>
+              <w:left w:w="100.0" w:type="dxa"/>
+              <w:bottom w:w="100.0" w:type="dxa"/>
+              <w:right w:w="100.0" w:type="dxa"/>
+            </w:tcMar>
+            <w:vAlign w:val="top"/>
+          </w:tcPr>
+          <w:p>
+            <w:pPr>
+              <w:ind w:left="0" w:firstLine="0"/>
+              <w:jc w:val="center"/>
+              <w:rPr/>
+            </w:pPr>
+            <w:r>
+              <w:rPr>
+                <w:rtl w:val="0"/>
+              </w:rPr>
+              <w:t xml:space="preserve">-</w:t>
             </w:r>
           </w:p>
         </w:tc>
@@ -1727,24 +2421,28 @@
                 <w:between w:color="auto" w:space="0" w:sz="0" w:val="none"/>
               </w:pBdr>
               <w:spacing w:before="160" w:line="240" w:lineRule="auto"/>
-              <w:rPr>
-                <w:rFonts w:ascii="Verdana" w:cs="Verdana" w:eastAsia="Verdana" w:hAnsi="Verdana"/>
-                <w:color w:val="58585a"/>
-                <w:sz w:val="16"/>
-                <w:szCs w:val="16"/>
-              </w:rPr>
-            </w:pPr>
-            <w:r>
-              <w:rPr>
-                <w:rFonts w:ascii="Verdana" w:cs="Verdana" w:eastAsia="Verdana" w:hAnsi="Verdana"/>
-                <w:color w:val="58585a"/>
-                <w:sz w:val="16"/>
-                <w:szCs w:val="16"/>
-                <w:rtl w:val="0"/>
-              </w:rPr>
-              <w:t xml:space="preserve">FX9600 - 36S6795B9B</w:t>
-            </w:r>
-          </w:p>
+              <w:jc w:val="center"/>
+              <w:rPr/>
+            </w:pPr>
+            <w:r>
+              <w:rPr>
+                <w:rtl w:val="0"/>
+              </w:rPr>
+              <w:t xml:space="preserve">-</w:t>
+            </w:r>
+          </w:p>
+        </w:tc>
+        <w:tc>
+          <w:tcPr>
+            <w:shd w:fill="auto" w:val="clear"/>
+            <w:tcMar>
+              <w:top w:w="100.0" w:type="dxa"/>
+              <w:left w:w="100.0" w:type="dxa"/>
+              <w:bottom w:w="100.0" w:type="dxa"/>
+              <w:right w:w="100.0" w:type="dxa"/>
+            </w:tcMar>
+            <w:vAlign w:val="top"/>
+          </w:tcPr>
           <w:p>
             <w:pPr>
               <w:widowControl w:val="0"/>
@@ -1755,53 +2453,12 @@
                 <w:between w:color="auto" w:space="0" w:sz="0" w:val="none"/>
               </w:pBdr>
               <w:spacing w:before="160" w:line="240" w:lineRule="auto"/>
-              <w:rPr>
-                <w:b w:val="1"/>
-                <w:sz w:val="16"/>
-                <w:szCs w:val="16"/>
-              </w:rPr>
-            </w:pPr>
-            <w:r>
+              <w:jc w:val="center"/>
               <w:rPr>
                 <w:rFonts w:ascii="Verdana" w:cs="Verdana" w:eastAsia="Verdana" w:hAnsi="Verdana"/>
                 <w:color w:val="58585a"/>
                 <w:sz w:val="16"/>
                 <w:szCs w:val="16"/>
-                <w:rtl w:val="0"/>
-              </w:rPr>
-              <w:t xml:space="preserve">FX9600 - 47PX775U2M</w:t>
-            </w:r>
-            <w:r>
-              <w:rPr>
-                <w:rtl w:val="0"/>
-              </w:rPr>
-            </w:r>
-          </w:p>
-        </w:tc>
-        <w:tc>
-          <w:tcPr>
-            <w:shd w:fill="auto" w:val="clear"/>
-            <w:tcMar>
-              <w:top w:w="100.0" w:type="dxa"/>
-              <w:left w:w="100.0" w:type="dxa"/>
-              <w:bottom w:w="100.0" w:type="dxa"/>
-              <w:right w:w="100.0" w:type="dxa"/>
-            </w:tcMar>
-            <w:vAlign w:val="top"/>
-          </w:tcPr>
-          <w:p>
-            <w:pPr>
-              <w:widowControl w:val="0"/>
-              <w:pBdr>
-                <w:top w:color="auto" w:space="0" w:sz="0" w:val="none"/>
-                <w:bottom w:color="auto" w:space="0" w:sz="0" w:val="none"/>
-                <w:right w:color="auto" w:space="0" w:sz="0" w:val="none"/>
-                <w:between w:color="auto" w:space="0" w:sz="0" w:val="none"/>
-              </w:pBdr>
-              <w:spacing w:before="160" w:line="240" w:lineRule="auto"/>
-              <w:rPr>
-                <w:sz w:val="16"/>
-                <w:szCs w:val="16"/>
               </w:rPr>
             </w:pPr>
             <w:r>
@@ -1812,348 +2469,34 @@
                 <w:szCs w:val="16"/>
                 <w:rtl w:val="0"/>
               </w:rPr>
-              <w:t xml:space="preserve">FX9600 - 53VH85482J</w:t>
-            </w:r>
-            <w:r>
-              <w:rPr>
-                <w:rtl w:val="0"/>
-              </w:rPr>
-            </w:r>
-          </w:p>
-        </w:tc>
-      </w:tr>
-      <w:tr>
-        <w:trPr>
-          <w:trHeight w:val="420" w:hRule="atLeast"/>
-        </w:trPr>
-        <w:tc>
-          <w:tcPr>
-            <w:shd w:fill="auto" w:val="clear"/>
-            <w:tcMar>
-              <w:top w:w="100.0" w:type="dxa"/>
-              <w:left w:w="100.0" w:type="dxa"/>
-              <w:bottom w:w="100.0" w:type="dxa"/>
-              <w:right w:w="100.0" w:type="dxa"/>
-            </w:tcMar>
-            <w:vAlign w:val="top"/>
-          </w:tcPr>
-          <w:p>
-            <w:pPr>
-              <w:rPr/>
-            </w:pPr>
-            <w:r>
-              <w:rPr>
-                <w:rtl w:val="0"/>
-              </w:rPr>
-              <w:t xml:space="preserve">Área de Lectura Obstruida, impidiendo la correcta recolección de datos.</w:t>
-            </w:r>
-          </w:p>
-        </w:tc>
-        <w:tc>
-          <w:tcPr>
-            <w:shd w:fill="auto" w:val="clear"/>
-            <w:tcMar>
-              <w:top w:w="100.0" w:type="dxa"/>
-              <w:left w:w="100.0" w:type="dxa"/>
-              <w:bottom w:w="100.0" w:type="dxa"/>
-              <w:right w:w="100.0" w:type="dxa"/>
-            </w:tcMar>
-            <w:vAlign w:val="top"/>
-          </w:tcPr>
-          <w:p>
-            <w:pPr>
-              <w:widowControl w:val="0"/>
-              <w:pBdr>
-                <w:top w:color="auto" w:space="0" w:sz="0" w:val="none"/>
-                <w:bottom w:color="auto" w:space="0" w:sz="0" w:val="none"/>
-                <w:right w:color="auto" w:space="0" w:sz="0" w:val="none"/>
-                <w:between w:color="auto" w:space="0" w:sz="0" w:val="none"/>
-              </w:pBdr>
-              <w:spacing w:before="160" w:line="384.00000000000006" w:lineRule="auto"/>
-              <w:rPr>
-                <w:sz w:val="16"/>
-                <w:szCs w:val="16"/>
-              </w:rPr>
-            </w:pPr>
-            <w:r>
-              <w:rPr>
-                <w:rFonts w:ascii="Verdana" w:cs="Verdana" w:eastAsia="Verdana" w:hAnsi="Verdana"/>
-                <w:color w:val="58585a"/>
-                <w:sz w:val="16"/>
-                <w:szCs w:val="16"/>
-                <w:rtl w:val="0"/>
-              </w:rPr>
-              <w:t xml:space="preserve">FX9600 - 54G3832933</w:t>
-            </w:r>
-            <w:r>
-              <w:rPr>
-                <w:rtl w:val="0"/>
-              </w:rPr>
-            </w:r>
-          </w:p>
-        </w:tc>
-        <w:tc>
-          <w:tcPr>
-            <w:shd w:fill="auto" w:val="clear"/>
-            <w:tcMar>
-              <w:top w:w="100.0" w:type="dxa"/>
-              <w:left w:w="100.0" w:type="dxa"/>
-              <w:bottom w:w="100.0" w:type="dxa"/>
-              <w:right w:w="100.0" w:type="dxa"/>
-            </w:tcMar>
-            <w:vAlign w:val="top"/>
-          </w:tcPr>
-          <w:p>
-            <w:pPr>
-              <w:widowControl w:val="0"/>
-              <w:spacing w:line="240" w:lineRule="auto"/>
-              <w:rPr>
-                <w:b w:val="1"/>
-                <w:sz w:val="16"/>
-                <w:szCs w:val="16"/>
-              </w:rPr>
-            </w:pPr>
-            <w:r>
-              <w:rPr>
-                <w:rtl w:val="0"/>
-              </w:rPr>
-            </w:r>
-          </w:p>
-        </w:tc>
-        <w:tc>
-          <w:tcPr>
-            <w:shd w:fill="auto" w:val="clear"/>
-            <w:tcMar>
-              <w:top w:w="100.0" w:type="dxa"/>
-              <w:left w:w="100.0" w:type="dxa"/>
-              <w:bottom w:w="100.0" w:type="dxa"/>
-              <w:right w:w="100.0" w:type="dxa"/>
-            </w:tcMar>
-            <w:vAlign w:val="top"/>
-          </w:tcPr>
-          <w:p>
-            <w:pPr>
-              <w:widowControl w:val="0"/>
-              <w:pBdr>
-                <w:top w:color="auto" w:space="0" w:sz="0" w:val="none"/>
-                <w:bottom w:color="auto" w:space="0" w:sz="0" w:val="none"/>
-                <w:right w:color="auto" w:space="0" w:sz="0" w:val="none"/>
-                <w:between w:color="auto" w:space="0" w:sz="0" w:val="none"/>
-              </w:pBdr>
-              <w:spacing w:before="160" w:line="240" w:lineRule="auto"/>
-              <w:rPr>
-                <w:sz w:val="16"/>
-                <w:szCs w:val="16"/>
-              </w:rPr>
-            </w:pPr>
-            <w:r>
-              <w:rPr>
-                <w:rtl w:val="0"/>
-              </w:rPr>
-            </w:r>
-          </w:p>
-        </w:tc>
-      </w:tr>
-      <w:tr>
-        <w:trPr>
-          <w:trHeight w:val="1065" w:hRule="atLeast"/>
-        </w:trPr>
-        <w:tc>
-          <w:tcPr>
-            <w:shd w:fill="auto" w:val="clear"/>
-            <w:tcMar>
-              <w:top w:w="100.0" w:type="dxa"/>
-              <w:left w:w="100.0" w:type="dxa"/>
-              <w:bottom w:w="100.0" w:type="dxa"/>
-              <w:right w:w="100.0" w:type="dxa"/>
-            </w:tcMar>
-            <w:vAlign w:val="top"/>
-          </w:tcPr>
-          <w:p>
-            <w:pPr>
-              <w:rPr/>
-            </w:pPr>
-            <w:r>
-              <w:rPr>
-                <w:rtl w:val="0"/>
-              </w:rPr>
-              <w:t xml:space="preserve">Cables de poder inoperativos</w:t>
-            </w:r>
-          </w:p>
-        </w:tc>
-        <w:tc>
-          <w:tcPr>
-            <w:shd w:fill="auto" w:val="clear"/>
-            <w:tcMar>
-              <w:top w:w="100.0" w:type="dxa"/>
-              <w:left w:w="100.0" w:type="dxa"/>
-              <w:bottom w:w="100.0" w:type="dxa"/>
-              <w:right w:w="100.0" w:type="dxa"/>
-            </w:tcMar>
-            <w:vAlign w:val="top"/>
-          </w:tcPr>
-          <w:p>
-            <w:pPr>
-              <w:widowControl w:val="0"/>
-              <w:pBdr>
-                <w:top w:color="auto" w:space="0" w:sz="0" w:val="none"/>
-                <w:bottom w:color="auto" w:space="0" w:sz="0" w:val="none"/>
-                <w:right w:color="auto" w:space="0" w:sz="0" w:val="none"/>
-                <w:between w:color="auto" w:space="0" w:sz="0" w:val="none"/>
-              </w:pBdr>
-              <w:spacing w:before="160" w:line="240" w:lineRule="auto"/>
-              <w:rPr>
-                <w:rFonts w:ascii="Verdana" w:cs="Verdana" w:eastAsia="Verdana" w:hAnsi="Verdana"/>
-                <w:color w:val="58585a"/>
-                <w:sz w:val="16"/>
-                <w:szCs w:val="16"/>
-              </w:rPr>
-            </w:pPr>
-            <w:r>
-              <w:rPr>
-                <w:rFonts w:ascii="Verdana" w:cs="Verdana" w:eastAsia="Verdana" w:hAnsi="Verdana"/>
-                <w:color w:val="58585a"/>
-                <w:sz w:val="16"/>
-                <w:szCs w:val="16"/>
-                <w:rtl w:val="0"/>
-              </w:rPr>
-              <w:t xml:space="preserve">FX9600 - 8692267D76</w:t>
-            </w:r>
-          </w:p>
-          <w:p>
-            <w:pPr>
-              <w:widowControl w:val="0"/>
-              <w:pBdr>
-                <w:top w:color="auto" w:space="0" w:sz="0" w:val="none"/>
-                <w:bottom w:color="auto" w:space="0" w:sz="0" w:val="none"/>
-                <w:right w:color="auto" w:space="0" w:sz="0" w:val="none"/>
-                <w:between w:color="auto" w:space="0" w:sz="0" w:val="none"/>
-              </w:pBdr>
-              <w:spacing w:before="160" w:line="240" w:lineRule="auto"/>
-              <w:rPr>
-                <w:sz w:val="16"/>
-                <w:szCs w:val="16"/>
-              </w:rPr>
-            </w:pPr>
-            <w:r>
-              <w:rPr>
-                <w:rFonts w:ascii="Verdana" w:cs="Verdana" w:eastAsia="Verdana" w:hAnsi="Verdana"/>
-                <w:color w:val="58585a"/>
-                <w:sz w:val="16"/>
-                <w:szCs w:val="16"/>
-                <w:rtl w:val="0"/>
-              </w:rPr>
-              <w:t xml:space="preserve">FX9600 - 88JQ544S52</w:t>
-            </w:r>
-            <w:r>
-              <w:rPr>
-                <w:rtl w:val="0"/>
-              </w:rPr>
-            </w:r>
-          </w:p>
-        </w:tc>
-        <w:tc>
-          <w:tcPr>
-            <w:shd w:fill="auto" w:val="clear"/>
-            <w:tcMar>
-              <w:top w:w="100.0" w:type="dxa"/>
-              <w:left w:w="100.0" w:type="dxa"/>
-              <w:bottom w:w="100.0" w:type="dxa"/>
-              <w:right w:w="100.0" w:type="dxa"/>
-            </w:tcMar>
-            <w:vAlign w:val="top"/>
-          </w:tcPr>
-          <w:p>
-            <w:pPr>
-              <w:widowControl w:val="0"/>
-              <w:pBdr>
-                <w:top w:color="auto" w:space="0" w:sz="0" w:val="none"/>
-                <w:bottom w:color="auto" w:space="0" w:sz="0" w:val="none"/>
-                <w:right w:color="auto" w:space="0" w:sz="0" w:val="none"/>
-                <w:between w:color="auto" w:space="0" w:sz="0" w:val="none"/>
-              </w:pBdr>
-              <w:spacing w:before="160" w:line="240" w:lineRule="auto"/>
-              <w:rPr>
-                <w:rFonts w:ascii="Verdana" w:cs="Verdana" w:eastAsia="Verdana" w:hAnsi="Verdana"/>
-                <w:color w:val="58585a"/>
-                <w:sz w:val="16"/>
-                <w:szCs w:val="16"/>
-              </w:rPr>
-            </w:pPr>
-            <w:r>
-              <w:rPr>
-                <w:rFonts w:ascii="Verdana" w:cs="Verdana" w:eastAsia="Verdana" w:hAnsi="Verdana"/>
-                <w:color w:val="58585a"/>
-                <w:sz w:val="16"/>
-                <w:szCs w:val="16"/>
-                <w:rtl w:val="0"/>
-              </w:rPr>
-              <w:t xml:space="preserve">FX9600 - 92LP466F7C</w:t>
-            </w:r>
-          </w:p>
-          <w:p>
-            <w:pPr>
-              <w:widowControl w:val="0"/>
-              <w:pBdr>
-                <w:top w:color="auto" w:space="0" w:sz="0" w:val="none"/>
-                <w:bottom w:color="auto" w:space="0" w:sz="0" w:val="none"/>
-                <w:right w:color="auto" w:space="0" w:sz="0" w:val="none"/>
-                <w:between w:color="auto" w:space="0" w:sz="0" w:val="none"/>
-              </w:pBdr>
-              <w:spacing w:before="160" w:line="240" w:lineRule="auto"/>
-              <w:rPr>
-                <w:b w:val="1"/>
-                <w:sz w:val="16"/>
-                <w:szCs w:val="16"/>
-              </w:rPr>
-            </w:pPr>
-            <w:r>
-              <w:rPr>
-                <w:rFonts w:ascii="Verdana" w:cs="Verdana" w:eastAsia="Verdana" w:hAnsi="Verdana"/>
-                <w:color w:val="58585a"/>
-                <w:sz w:val="16"/>
-                <w:szCs w:val="16"/>
-                <w:rtl w:val="0"/>
-              </w:rPr>
-              <w:t xml:space="preserve">FX9600 - 99A2999Q3N</w:t>
-            </w:r>
-            <w:r>
-              <w:rPr>
-                <w:rtl w:val="0"/>
-              </w:rPr>
-            </w:r>
-          </w:p>
-        </w:tc>
-        <w:tc>
-          <w:tcPr>
-            <w:shd w:fill="auto" w:val="clear"/>
-            <w:tcMar>
-              <w:top w:w="100.0" w:type="dxa"/>
-              <w:left w:w="100.0" w:type="dxa"/>
-              <w:bottom w:w="100.0" w:type="dxa"/>
-              <w:right w:w="100.0" w:type="dxa"/>
-            </w:tcMar>
-            <w:vAlign w:val="top"/>
-          </w:tcPr>
-          <w:p>
-            <w:pPr>
-              <w:widowControl w:val="0"/>
-              <w:pBdr>
-                <w:top w:color="auto" w:space="0" w:sz="0" w:val="none"/>
-                <w:bottom w:color="auto" w:space="0" w:sz="0" w:val="none"/>
-                <w:right w:color="auto" w:space="0" w:sz="0" w:val="none"/>
-                <w:between w:color="auto" w:space="0" w:sz="0" w:val="none"/>
-              </w:pBdr>
-              <w:spacing w:before="160" w:line="240" w:lineRule="auto"/>
-              <w:rPr>
-                <w:sz w:val="16"/>
-                <w:szCs w:val="16"/>
-              </w:rPr>
-            </w:pPr>
-            <w:r>
-              <w:rPr>
-                <w:rtl w:val="0"/>
-              </w:rPr>
+              <w:t xml:space="preserve">-</w:t>
+            </w:r>
+          </w:p>
+        </w:tc>
+        <w:tc>
+          <w:tcPr>
+            <w:shd w:fill="auto" w:val="clear"/>
+            <w:tcMar>
+              <w:top w:w="100.0" w:type="dxa"/>
+              <w:left w:w="100.0" w:type="dxa"/>
+              <w:bottom w:w="100.0" w:type="dxa"/>
+              <w:right w:w="100.0" w:type="dxa"/>
+            </w:tcMar>
+            <w:vAlign w:val="top"/>
+          </w:tcPr>
+          <w:p>
+            <w:pPr>
+              <w:jc w:val="center"/>
+              <w:rPr>
+                <w:b w:val="1"/>
+              </w:rPr>
+            </w:pPr>
+            <w:r>
+              <w:rPr>
+                <w:b w:val="1"/>
+                <w:rtl w:val="0"/>
+              </w:rPr>
+              <w:t xml:space="preserve">-</w:t>
             </w:r>
           </w:p>
         </w:tc>
@@ -2181,21 +2524,14 @@
               <w:jc w:val="center"/>
               <w:rPr>
                 <w:b w:val="1"/>
-                <w:sz w:val="20"/>
-                <w:szCs w:val="20"/>
-              </w:rPr>
-            </w:pPr>
-            <w:r>
-              <w:rPr>
-                <w:b w:val="1"/>
-                <w:rtl w:val="0"/>
-              </w:rPr>
-              <w:t xml:space="preserve">Atributo 3</w:t>
-            </w:r>
-            <w:r>
-              <w:rPr>
-                <w:rtl w:val="0"/>
-              </w:rPr>
+              </w:rPr>
+            </w:pPr>
+            <w:r>
+              <w:rPr>
+                <w:b w:val="1"/>
+                <w:rtl w:val="0"/>
+              </w:rPr>
+              <w:t xml:space="preserve">Atributo 6</w:t>
             </w:r>
           </w:p>
         </w:tc>
@@ -2218,13 +2554,15 @@
           </w:tcPr>
           <w:p>
             <w:pPr>
+              <w:widowControl w:val="0"/>
+              <w:spacing w:line="240" w:lineRule="auto"/>
               <w:rPr/>
             </w:pPr>
             <w:r>
               <w:rPr>
                 <w:rtl w:val="0"/>
               </w:rPr>
-              <w:t xml:space="preserve">Número de problemas que también se han encontrado en productos anteriores.</w:t>
+              <w:t xml:space="preserve">Número de problemas cuya solución es desconocida. </w:t>
             </w:r>
           </w:p>
         </w:tc>
@@ -2250,7 +2588,102 @@
               <w:rPr>
                 <w:rtl w:val="0"/>
               </w:rPr>
-              <w:t xml:space="preserve">0</w:t>
+              <w:t xml:space="preserve">-</w:t>
+            </w:r>
+          </w:p>
+        </w:tc>
+      </w:tr>
+      <w:tr>
+        <w:trPr>
+          <w:trHeight w:val="420" w:hRule="atLeast"/>
+        </w:trPr>
+        <w:tc>
+          <w:tcPr>
+            <w:gridSpan w:val="4"/>
+            <w:shd w:fill="d9d9d9" w:val="clear"/>
+            <w:tcMar>
+              <w:top w:w="100.0" w:type="dxa"/>
+              <w:left w:w="100.0" w:type="dxa"/>
+              <w:bottom w:w="100.0" w:type="dxa"/>
+              <w:right w:w="100.0" w:type="dxa"/>
+            </w:tcMar>
+            <w:vAlign w:val="top"/>
+          </w:tcPr>
+          <w:p>
+            <w:pPr>
+              <w:widowControl w:val="0"/>
+              <w:spacing w:line="240" w:lineRule="auto"/>
+              <w:jc w:val="center"/>
+              <w:rPr/>
+            </w:pPr>
+            <w:r>
+              <w:rPr>
+                <w:b w:val="1"/>
+                <w:rtl w:val="0"/>
+              </w:rPr>
+              <w:t xml:space="preserve">Atributo 7</w:t>
+            </w:r>
+            <w:r>
+              <w:rPr>
+                <w:rtl w:val="0"/>
+              </w:rPr>
+            </w:r>
+          </w:p>
+        </w:tc>
+      </w:tr>
+      <w:tr>
+        <w:trPr>
+          <w:trHeight w:val="420" w:hRule="atLeast"/>
+        </w:trPr>
+        <w:tc>
+          <w:tcPr>
+            <w:gridSpan w:val="3"/>
+            <w:shd w:fill="auto" w:val="clear"/>
+            <w:tcMar>
+              <w:top w:w="100.0" w:type="dxa"/>
+              <w:left w:w="100.0" w:type="dxa"/>
+              <w:bottom w:w="100.0" w:type="dxa"/>
+              <w:right w:w="100.0" w:type="dxa"/>
+            </w:tcMar>
+            <w:vAlign w:val="top"/>
+          </w:tcPr>
+          <w:p>
+            <w:pPr>
+              <w:widowControl w:val="0"/>
+              <w:spacing w:line="240" w:lineRule="auto"/>
+              <w:rPr/>
+            </w:pPr>
+            <w:r>
+              <w:rPr>
+                <w:rtl w:val="0"/>
+              </w:rPr>
+              <w:t xml:space="preserve">Número de horas dedicadas al mantenimiento no programado.</w:t>
+            </w:r>
+          </w:p>
+        </w:tc>
+        <w:tc>
+          <w:tcPr>
+            <w:shd w:fill="auto" w:val="clear"/>
+            <w:tcMar>
+              <w:top w:w="100.0" w:type="dxa"/>
+              <w:left w:w="100.0" w:type="dxa"/>
+              <w:bottom w:w="100.0" w:type="dxa"/>
+              <w:right w:w="100.0" w:type="dxa"/>
+            </w:tcMar>
+            <w:vAlign w:val="top"/>
+          </w:tcPr>
+          <w:p>
+            <w:pPr>
+              <w:widowControl w:val="0"/>
+              <w:spacing w:line="240" w:lineRule="auto"/>
+              <w:jc w:val="center"/>
+              <w:rPr/>
+            </w:pPr>
+            <w:r>
+              <w:rPr>
+                <w:rtl w:val="0"/>
+              </w:rPr>
+              <w:t xml:space="preserve">-</w:t>
             </w:r>
           </w:p>
         </w:tc>
@@ -2294,7 +2727,34 @@
         </w:trPr>
         <w:tc>
           <w:tcPr>
-            <w:gridSpan w:val="3"/>
+            <w:shd w:fill="auto" w:val="clear"/>
+            <w:tcMar>
+              <w:top w:w="100.0" w:type="dxa"/>
+              <w:left w:w="100.0" w:type="dxa"/>
+              <w:bottom w:w="100.0" w:type="dxa"/>
+              <w:right w:w="100.0" w:type="dxa"/>
+            </w:tcMar>
+            <w:vAlign w:val="top"/>
+          </w:tcPr>
+          <w:p>
+            <w:pPr>
+              <w:jc w:val="center"/>
+              <w:rPr>
+                <w:b w:val="1"/>
+              </w:rPr>
+            </w:pPr>
+            <w:r>
+              <w:rPr>
+                <w:b w:val="1"/>
+                <w:rtl w:val="0"/>
+              </w:rPr>
+              <w:t xml:space="preserve">Horas Dedicadas</w:t>
+            </w:r>
+          </w:p>
+        </w:tc>
+        <w:tc>
+          <w:tcPr>
+            <w:gridSpan w:val="2"/>
             <w:shd w:fill="auto" w:val="clear"/>
             <w:tcMar>
               <w:top w:w="100.0" w:type="dxa"/>
@@ -2369,17 +2829,38 @@
           </w:tcPr>
           <w:p>
             <w:pPr>
+              <w:jc w:val="center"/>
+              <w:rPr/>
+            </w:pPr>
+            <w:r>
+              <w:rPr>
+                <w:rtl w:val="0"/>
+              </w:rPr>
+              <w:t xml:space="preserve">-</w:t>
+            </w:r>
+          </w:p>
+        </w:tc>
+        <w:tc>
+          <w:tcPr>
+            <w:gridSpan w:val="2"/>
+            <w:shd w:fill="auto" w:val="clear"/>
+            <w:tcMar>
+              <w:top w:w="100.0" w:type="dxa"/>
+              <w:left w:w="100.0" w:type="dxa"/>
+              <w:bottom w:w="100.0" w:type="dxa"/>
+              <w:right w:w="100.0" w:type="dxa"/>
+            </w:tcMar>
+            <w:vAlign w:val="top"/>
+          </w:tcPr>
+          <w:p>
+            <w:pPr>
+              <w:widowControl w:val="0"/>
               <w:spacing w:line="240" w:lineRule="auto"/>
               <w:jc w:val="center"/>
-              <w:rPr>
-                <w:sz w:val="20"/>
-                <w:szCs w:val="20"/>
-              </w:rPr>
-            </w:pPr>
-            <w:r>
-              <w:rPr>
-                <w:sz w:val="20"/>
-                <w:szCs w:val="20"/>
+              <w:rPr/>
+            </w:pPr>
+            <w:r>
+              <w:rPr>
                 <w:rtl w:val="0"/>
               </w:rPr>
               <w:t xml:space="preserve">-</w:t>
@@ -2403,1260 +2884,15 @@
               <w:spacing w:line="240" w:lineRule="auto"/>
               <w:jc w:val="center"/>
               <w:rPr>
-                <w:sz w:val="20"/>
-                <w:szCs w:val="20"/>
-              </w:rPr>
-            </w:pPr>
-            <w:r>
-              <w:rPr>
-                <w:sz w:val="20"/>
-                <w:szCs w:val="20"/>
+                <w:b w:val="1"/>
+              </w:rPr>
+            </w:pPr>
+            <w:r>
+              <w:rPr>
+                <w:b w:val="1"/>
                 <w:rtl w:val="0"/>
               </w:rPr>
               <w:t xml:space="preserve">-</w:t>
-            </w:r>
-          </w:p>
-        </w:tc>
-        <w:tc>
-          <w:tcPr>
-            <w:shd w:fill="auto" w:val="clear"/>
-            <w:tcMar>
-              <w:top w:w="100.0" w:type="dxa"/>
-              <w:left w:w="100.0" w:type="dxa"/>
-              <w:bottom w:w="100.0" w:type="dxa"/>
-              <w:right w:w="100.0" w:type="dxa"/>
-            </w:tcMar>
-            <w:vAlign w:val="top"/>
-          </w:tcPr>
-          <w:p>
-            <w:pPr>
-              <w:widowControl w:val="0"/>
-              <w:pBdr>
-                <w:top w:color="auto" w:space="0" w:sz="0" w:val="none"/>
-                <w:bottom w:color="auto" w:space="0" w:sz="0" w:val="none"/>
-                <w:right w:color="auto" w:space="0" w:sz="0" w:val="none"/>
-                <w:between w:color="auto" w:space="0" w:sz="0" w:val="none"/>
-              </w:pBdr>
-              <w:spacing w:before="160" w:line="240" w:lineRule="auto"/>
-              <w:jc w:val="center"/>
-              <w:rPr>
-                <w:sz w:val="20"/>
-                <w:szCs w:val="20"/>
-              </w:rPr>
-            </w:pPr>
-            <w:r>
-              <w:rPr>
-                <w:sz w:val="20"/>
-                <w:szCs w:val="20"/>
-                <w:rtl w:val="0"/>
-              </w:rPr>
-              <w:t xml:space="preserve">-</w:t>
-            </w:r>
-          </w:p>
-        </w:tc>
-        <w:tc>
-          <w:tcPr>
-            <w:shd w:fill="auto" w:val="clear"/>
-            <w:tcMar>
-              <w:top w:w="100.0" w:type="dxa"/>
-              <w:left w:w="100.0" w:type="dxa"/>
-              <w:bottom w:w="100.0" w:type="dxa"/>
-              <w:right w:w="100.0" w:type="dxa"/>
-            </w:tcMar>
-            <w:vAlign w:val="top"/>
-          </w:tcPr>
-          <w:p>
-            <w:pPr>
-              <w:jc w:val="center"/>
-              <w:rPr>
-                <w:sz w:val="20"/>
-                <w:szCs w:val="20"/>
-              </w:rPr>
-            </w:pPr>
-            <w:r>
-              <w:rPr>
-                <w:sz w:val="20"/>
-                <w:szCs w:val="20"/>
-                <w:rtl w:val="0"/>
-              </w:rPr>
-              <w:t xml:space="preserve">-</w:t>
-            </w:r>
-          </w:p>
-        </w:tc>
-      </w:tr>
-      <w:tr>
-        <w:trPr>
-          <w:trHeight w:val="420" w:hRule="atLeast"/>
-        </w:trPr>
-        <w:tc>
-          <w:tcPr>
-            <w:gridSpan w:val="4"/>
-            <w:shd w:fill="d9d9d9" w:val="clear"/>
-            <w:tcMar>
-              <w:top w:w="100.0" w:type="dxa"/>
-              <w:left w:w="100.0" w:type="dxa"/>
-              <w:bottom w:w="100.0" w:type="dxa"/>
-              <w:right w:w="100.0" w:type="dxa"/>
-            </w:tcMar>
-            <w:vAlign w:val="top"/>
-          </w:tcPr>
-          <w:p>
-            <w:pPr>
-              <w:jc w:val="center"/>
-              <w:rPr>
-                <w:b w:val="1"/>
-              </w:rPr>
-            </w:pPr>
-            <w:r>
-              <w:rPr>
-                <w:b w:val="1"/>
-                <w:rtl w:val="0"/>
-              </w:rPr>
-              <w:t xml:space="preserve">Atributo 4</w:t>
-            </w:r>
-          </w:p>
-        </w:tc>
-      </w:tr>
-      <w:tr>
-        <w:trPr>
-          <w:trHeight w:val="420" w:hRule="atLeast"/>
-        </w:trPr>
-        <w:tc>
-          <w:tcPr>
-            <w:gridSpan w:val="3"/>
-            <w:shd w:fill="auto" w:val="clear"/>
-            <w:tcMar>
-              <w:top w:w="100.0" w:type="dxa"/>
-              <w:left w:w="100.0" w:type="dxa"/>
-              <w:bottom w:w="100.0" w:type="dxa"/>
-              <w:right w:w="100.0" w:type="dxa"/>
-            </w:tcMar>
-            <w:vAlign w:val="top"/>
-          </w:tcPr>
-          <w:p>
-            <w:pPr>
-              <w:widowControl w:val="0"/>
-              <w:spacing w:line="240" w:lineRule="auto"/>
-              <w:jc w:val="left"/>
-              <w:rPr/>
-            </w:pPr>
-            <w:r>
-              <w:rPr>
-                <w:rtl w:val="0"/>
-              </w:rPr>
-              <w:t xml:space="preserve">Número de problemas cuya solución es conocida. </w:t>
-            </w:r>
-          </w:p>
-        </w:tc>
-        <w:tc>
-          <w:tcPr>
-            <w:shd w:fill="auto" w:val="clear"/>
-            <w:tcMar>
-              <w:top w:w="100.0" w:type="dxa"/>
-              <w:left w:w="100.0" w:type="dxa"/>
-              <w:bottom w:w="100.0" w:type="dxa"/>
-              <w:right w:w="100.0" w:type="dxa"/>
-            </w:tcMar>
-            <w:vAlign w:val="top"/>
-          </w:tcPr>
-          <w:p>
-            <w:pPr>
-              <w:widowControl w:val="0"/>
-              <w:spacing w:after="0" w:before="0" w:line="240" w:lineRule="auto"/>
-              <w:ind w:left="0" w:firstLine="0"/>
-              <w:jc w:val="center"/>
-              <w:rPr/>
-            </w:pPr>
-            <w:r>
-              <w:rPr>
-                <w:rtl w:val="0"/>
-              </w:rPr>
-              <w:t xml:space="preserve">1</w:t>
-            </w:r>
-          </w:p>
-        </w:tc>
-      </w:tr>
-      <w:tr>
-        <w:trPr>
-          <w:trHeight w:val="420" w:hRule="atLeast"/>
-        </w:trPr>
-        <w:tc>
-          <w:tcPr>
-            <w:gridSpan w:val="4"/>
-            <w:shd w:fill="d9d9d9" w:val="clear"/>
-            <w:tcMar>
-              <w:top w:w="100.0" w:type="dxa"/>
-              <w:left w:w="100.0" w:type="dxa"/>
-              <w:bottom w:w="100.0" w:type="dxa"/>
-              <w:right w:w="100.0" w:type="dxa"/>
-            </w:tcMar>
-            <w:vAlign w:val="top"/>
-          </w:tcPr>
-          <w:p>
-            <w:pPr>
-              <w:widowControl w:val="0"/>
-              <w:spacing w:line="240" w:lineRule="auto"/>
-              <w:jc w:val="center"/>
-              <w:rPr>
-                <w:b w:val="1"/>
-              </w:rPr>
-            </w:pPr>
-            <w:r>
-              <w:rPr>
-                <w:b w:val="1"/>
-                <w:rtl w:val="0"/>
-              </w:rPr>
-              <w:t xml:space="preserve">Atributo 5</w:t>
-            </w:r>
-          </w:p>
-        </w:tc>
-      </w:tr>
-      <w:tr>
-        <w:trPr>
-          <w:trHeight w:val="420" w:hRule="atLeast"/>
-        </w:trPr>
-        <w:tc>
-          <w:tcPr>
-            <w:gridSpan w:val="3"/>
-            <w:shd w:fill="auto" w:val="clear"/>
-            <w:tcMar>
-              <w:top w:w="100.0" w:type="dxa"/>
-              <w:left w:w="100.0" w:type="dxa"/>
-              <w:bottom w:w="100.0" w:type="dxa"/>
-              <w:right w:w="100.0" w:type="dxa"/>
-            </w:tcMar>
-            <w:vAlign w:val="top"/>
-          </w:tcPr>
-          <w:p>
-            <w:pPr>
-              <w:ind w:left="0" w:firstLine="0"/>
-              <w:rPr/>
-            </w:pPr>
-            <w:r>
-              <w:rPr>
-                <w:rtl w:val="0"/>
-              </w:rPr>
-              <w:t xml:space="preserve">Número de horas utilizadas en el mantenimiento programado.</w:t>
-            </w:r>
-          </w:p>
-        </w:tc>
-        <w:tc>
-          <w:tcPr>
-            <w:shd w:fill="auto" w:val="clear"/>
-            <w:tcMar>
-              <w:top w:w="100.0" w:type="dxa"/>
-              <w:left w:w="100.0" w:type="dxa"/>
-              <w:bottom w:w="100.0" w:type="dxa"/>
-              <w:right w:w="100.0" w:type="dxa"/>
-            </w:tcMar>
-            <w:vAlign w:val="top"/>
-          </w:tcPr>
-          <w:p>
-            <w:pPr>
-              <w:widowControl w:val="0"/>
-              <w:spacing w:after="0" w:before="0" w:line="240" w:lineRule="auto"/>
-              <w:ind w:left="0" w:firstLine="0"/>
-              <w:jc w:val="center"/>
-              <w:rPr/>
-            </w:pPr>
-            <w:r>
-              <w:rPr>
-                <w:rtl w:val="0"/>
-              </w:rPr>
-              <w:t xml:space="preserve">8</w:t>
-            </w:r>
-          </w:p>
-        </w:tc>
-      </w:tr>
-      <w:tr>
-        <w:trPr>
-          <w:trHeight w:val="420" w:hRule="atLeast"/>
-        </w:trPr>
-        <w:tc>
-          <w:tcPr>
-            <w:gridSpan w:val="4"/>
-            <w:shd w:fill="f3f3f3" w:val="clear"/>
-            <w:tcMar>
-              <w:top w:w="100.0" w:type="dxa"/>
-              <w:left w:w="100.0" w:type="dxa"/>
-              <w:bottom w:w="100.0" w:type="dxa"/>
-              <w:right w:w="100.0" w:type="dxa"/>
-            </w:tcMar>
-            <w:vAlign w:val="top"/>
-          </w:tcPr>
-          <w:p>
-            <w:pPr>
-              <w:ind w:left="0" w:firstLine="0"/>
-              <w:jc w:val="center"/>
-              <w:rPr>
-                <w:b w:val="1"/>
-              </w:rPr>
-            </w:pPr>
-            <w:r>
-              <w:rPr>
-                <w:b w:val="1"/>
-                <w:rtl w:val="0"/>
-              </w:rPr>
-              <w:t xml:space="preserve">Detalle</w:t>
-            </w:r>
-          </w:p>
-        </w:tc>
-      </w:tr>
-      <w:tr>
-        <w:trPr>
-          <w:trHeight w:val="420" w:hRule="atLeast"/>
-        </w:trPr>
-        <w:tc>
-          <w:tcPr>
-            <w:shd w:fill="auto" w:val="clear"/>
-            <w:tcMar>
-              <w:top w:w="100.0" w:type="dxa"/>
-              <w:left w:w="100.0" w:type="dxa"/>
-              <w:bottom w:w="100.0" w:type="dxa"/>
-              <w:right w:w="100.0" w:type="dxa"/>
-            </w:tcMar>
-            <w:vAlign w:val="top"/>
-          </w:tcPr>
-          <w:p>
-            <w:pPr>
-              <w:ind w:left="0" w:firstLine="0"/>
-              <w:jc w:val="center"/>
-              <w:rPr>
-                <w:b w:val="1"/>
-              </w:rPr>
-            </w:pPr>
-            <w:r>
-              <w:rPr>
-                <w:b w:val="1"/>
-                <w:rtl w:val="0"/>
-              </w:rPr>
-              <w:t xml:space="preserve">Horas Planeadas</w:t>
-            </w:r>
-          </w:p>
-        </w:tc>
-        <w:tc>
-          <w:tcPr>
-            <w:gridSpan w:val="2"/>
-            <w:shd w:fill="auto" w:val="clear"/>
-            <w:tcMar>
-              <w:top w:w="100.0" w:type="dxa"/>
-              <w:left w:w="100.0" w:type="dxa"/>
-              <w:bottom w:w="100.0" w:type="dxa"/>
-              <w:right w:w="100.0" w:type="dxa"/>
-            </w:tcMar>
-            <w:vAlign w:val="top"/>
-          </w:tcPr>
-          <w:p>
-            <w:pPr>
-              <w:widowControl w:val="0"/>
-              <w:spacing w:after="0" w:before="0" w:line="240" w:lineRule="auto"/>
-              <w:ind w:left="0" w:firstLine="0"/>
-              <w:jc w:val="center"/>
-              <w:rPr>
-                <w:b w:val="1"/>
-              </w:rPr>
-            </w:pPr>
-            <w:r>
-              <w:rPr>
-                <w:b w:val="1"/>
-                <w:rtl w:val="0"/>
-              </w:rPr>
-              <w:t xml:space="preserve">Dispositivo(s)</w:t>
-            </w:r>
-          </w:p>
-        </w:tc>
-        <w:tc>
-          <w:tcPr>
-            <w:shd w:fill="auto" w:val="clear"/>
-            <w:tcMar>
-              <w:top w:w="100.0" w:type="dxa"/>
-              <w:left w:w="100.0" w:type="dxa"/>
-              <w:bottom w:w="100.0" w:type="dxa"/>
-              <w:right w:w="100.0" w:type="dxa"/>
-            </w:tcMar>
-            <w:vAlign w:val="top"/>
-          </w:tcPr>
-          <w:p>
-            <w:pPr>
-              <w:widowControl w:val="0"/>
-              <w:spacing w:after="0" w:before="0" w:line="240" w:lineRule="auto"/>
-              <w:ind w:left="0" w:firstLine="0"/>
-              <w:jc w:val="center"/>
-              <w:rPr>
-                <w:b w:val="1"/>
-              </w:rPr>
-            </w:pPr>
-            <w:r>
-              <w:rPr>
-                <w:b w:val="1"/>
-                <w:rtl w:val="0"/>
-              </w:rPr>
-              <w:t xml:space="preserve">Problema</w:t>
-            </w:r>
-          </w:p>
-        </w:tc>
-      </w:tr>
-      <w:tr>
-        <w:trPr>
-          <w:trHeight w:val="420" w:hRule="atLeast"/>
-        </w:trPr>
-        <w:tc>
-          <w:tcPr>
-            <w:shd w:fill="auto" w:val="clear"/>
-            <w:tcMar>
-              <w:top w:w="100.0" w:type="dxa"/>
-              <w:left w:w="100.0" w:type="dxa"/>
-              <w:bottom w:w="100.0" w:type="dxa"/>
-              <w:right w:w="100.0" w:type="dxa"/>
-            </w:tcMar>
-            <w:vAlign w:val="top"/>
-          </w:tcPr>
-          <w:p>
-            <w:pPr>
-              <w:ind w:left="0" w:firstLine="0"/>
-              <w:jc w:val="center"/>
-              <w:rPr/>
-            </w:pPr>
-            <w:r>
-              <w:rPr>
-                <w:rtl w:val="0"/>
-              </w:rPr>
-              <w:t xml:space="preserve">8</w:t>
-            </w:r>
-          </w:p>
-        </w:tc>
-        <w:tc>
-          <w:tcPr>
-            <w:shd w:fill="auto" w:val="clear"/>
-            <w:tcMar>
-              <w:top w:w="100.0" w:type="dxa"/>
-              <w:left w:w="100.0" w:type="dxa"/>
-              <w:bottom w:w="100.0" w:type="dxa"/>
-              <w:right w:w="100.0" w:type="dxa"/>
-            </w:tcMar>
-            <w:vAlign w:val="top"/>
-          </w:tcPr>
-          <w:p>
-            <w:pPr>
-              <w:widowControl w:val="0"/>
-              <w:pBdr>
-                <w:top w:color="auto" w:space="0" w:sz="0" w:val="none"/>
-                <w:bottom w:color="auto" w:space="0" w:sz="0" w:val="none"/>
-                <w:right w:color="auto" w:space="0" w:sz="0" w:val="none"/>
-                <w:between w:color="auto" w:space="0" w:sz="0" w:val="none"/>
-              </w:pBdr>
-              <w:spacing w:before="160" w:line="384.00000000000006" w:lineRule="auto"/>
-              <w:rPr/>
-            </w:pPr>
-            <w:r>
-              <w:rPr>
-                <w:rFonts w:ascii="Verdana" w:cs="Verdana" w:eastAsia="Verdana" w:hAnsi="Verdana"/>
-                <w:color w:val="58585a"/>
-                <w:sz w:val="16"/>
-                <w:szCs w:val="16"/>
-                <w:rtl w:val="0"/>
-              </w:rPr>
-              <w:t xml:space="preserve">FX9600 - 54G3832933</w:t>
-            </w:r>
-            <w:r>
-              <w:rPr>
-                <w:rtl w:val="0"/>
-              </w:rPr>
-            </w:r>
-          </w:p>
-        </w:tc>
-        <w:tc>
-          <w:tcPr>
-            <w:shd w:fill="auto" w:val="clear"/>
-            <w:tcMar>
-              <w:top w:w="100.0" w:type="dxa"/>
-              <w:left w:w="100.0" w:type="dxa"/>
-              <w:bottom w:w="100.0" w:type="dxa"/>
-              <w:right w:w="100.0" w:type="dxa"/>
-            </w:tcMar>
-            <w:vAlign w:val="top"/>
-          </w:tcPr>
-          <w:p>
-            <w:pPr>
-              <w:widowControl w:val="0"/>
-              <w:pBdr>
-                <w:top w:color="auto" w:space="0" w:sz="0" w:val="none"/>
-                <w:bottom w:color="auto" w:space="0" w:sz="0" w:val="none"/>
-                <w:right w:color="auto" w:space="0" w:sz="0" w:val="none"/>
-                <w:between w:color="auto" w:space="0" w:sz="0" w:val="none"/>
-              </w:pBdr>
-              <w:spacing w:before="160" w:line="384.00000000000006" w:lineRule="auto"/>
-              <w:rPr>
-                <w:rFonts w:ascii="Verdana" w:cs="Verdana" w:eastAsia="Verdana" w:hAnsi="Verdana"/>
-                <w:color w:val="58585a"/>
-                <w:sz w:val="16"/>
-                <w:szCs w:val="16"/>
-              </w:rPr>
-            </w:pPr>
-            <w:r>
-              <w:rPr>
-                <w:rtl w:val="0"/>
-              </w:rPr>
-            </w:r>
-          </w:p>
-        </w:tc>
-        <w:tc>
-          <w:tcPr>
-            <w:shd w:fill="auto" w:val="clear"/>
-            <w:tcMar>
-              <w:top w:w="100.0" w:type="dxa"/>
-              <w:left w:w="100.0" w:type="dxa"/>
-              <w:bottom w:w="100.0" w:type="dxa"/>
-              <w:right w:w="100.0" w:type="dxa"/>
-            </w:tcMar>
-            <w:vAlign w:val="top"/>
-          </w:tcPr>
-          <w:p>
-            <w:pPr>
-              <w:rPr>
-                <w:b w:val="1"/>
-              </w:rPr>
-            </w:pPr>
-            <w:r>
-              <w:rPr>
-                <w:rtl w:val="0"/>
-              </w:rPr>
-              <w:t xml:space="preserve">Área de Lectura Obstruida, impidiendo la correcta recolección de datos.</w:t>
-            </w:r>
-            <w:r>
-              <w:rPr>
-                <w:rtl w:val="0"/>
-              </w:rPr>
-            </w:r>
-          </w:p>
-        </w:tc>
-      </w:tr>
-      <w:tr>
-        <w:trPr>
-          <w:trHeight w:val="420" w:hRule="atLeast"/>
-        </w:trPr>
-        <w:tc>
-          <w:tcPr>
-            <w:gridSpan w:val="4"/>
-            <w:shd w:fill="d9d9d9" w:val="clear"/>
-            <w:tcMar>
-              <w:top w:w="100.0" w:type="dxa"/>
-              <w:left w:w="100.0" w:type="dxa"/>
-              <w:bottom w:w="100.0" w:type="dxa"/>
-              <w:right w:w="100.0" w:type="dxa"/>
-            </w:tcMar>
-            <w:vAlign w:val="top"/>
-          </w:tcPr>
-          <w:p>
-            <w:pPr>
-              <w:widowControl w:val="0"/>
-              <w:spacing w:line="240" w:lineRule="auto"/>
-              <w:jc w:val="center"/>
-              <w:rPr>
-                <w:b w:val="1"/>
-              </w:rPr>
-            </w:pPr>
-            <w:r>
-              <w:rPr>
-                <w:b w:val="1"/>
-                <w:rtl w:val="0"/>
-              </w:rPr>
-              <w:t xml:space="preserve">Atributo 6</w:t>
-            </w:r>
-          </w:p>
-        </w:tc>
-      </w:tr>
-      <w:tr>
-        <w:trPr>
-          <w:trHeight w:val="420" w:hRule="atLeast"/>
-        </w:trPr>
-        <w:tc>
-          <w:tcPr>
-            <w:gridSpan w:val="3"/>
-            <w:shd w:fill="auto" w:val="clear"/>
-            <w:tcMar>
-              <w:top w:w="100.0" w:type="dxa"/>
-              <w:left w:w="100.0" w:type="dxa"/>
-              <w:bottom w:w="100.0" w:type="dxa"/>
-              <w:right w:w="100.0" w:type="dxa"/>
-            </w:tcMar>
-            <w:vAlign w:val="top"/>
-          </w:tcPr>
-          <w:p>
-            <w:pPr>
-              <w:widowControl w:val="0"/>
-              <w:spacing w:line="240" w:lineRule="auto"/>
-              <w:rPr/>
-            </w:pPr>
-            <w:r>
-              <w:rPr>
-                <w:rtl w:val="0"/>
-              </w:rPr>
-              <w:t xml:space="preserve">Número de problemas cuya solución es desconocida. </w:t>
-            </w:r>
-          </w:p>
-        </w:tc>
-        <w:tc>
-          <w:tcPr>
-            <w:shd w:fill="auto" w:val="clear"/>
-            <w:tcMar>
-              <w:top w:w="100.0" w:type="dxa"/>
-              <w:left w:w="100.0" w:type="dxa"/>
-              <w:bottom w:w="100.0" w:type="dxa"/>
-              <w:right w:w="100.0" w:type="dxa"/>
-            </w:tcMar>
-            <w:vAlign w:val="top"/>
-          </w:tcPr>
-          <w:p>
-            <w:pPr>
-              <w:widowControl w:val="0"/>
-              <w:spacing w:line="240" w:lineRule="auto"/>
-              <w:jc w:val="center"/>
-              <w:rPr/>
-            </w:pPr>
-            <w:r>
-              <w:rPr>
-                <w:rtl w:val="0"/>
-              </w:rPr>
-              <w:t xml:space="preserve">2</w:t>
-            </w:r>
-          </w:p>
-        </w:tc>
-      </w:tr>
-      <w:tr>
-        <w:trPr>
-          <w:trHeight w:val="420" w:hRule="atLeast"/>
-        </w:trPr>
-        <w:tc>
-          <w:tcPr>
-            <w:gridSpan w:val="4"/>
-            <w:shd w:fill="d9d9d9" w:val="clear"/>
-            <w:tcMar>
-              <w:top w:w="100.0" w:type="dxa"/>
-              <w:left w:w="100.0" w:type="dxa"/>
-              <w:bottom w:w="100.0" w:type="dxa"/>
-              <w:right w:w="100.0" w:type="dxa"/>
-            </w:tcMar>
-            <w:vAlign w:val="top"/>
-          </w:tcPr>
-          <w:p>
-            <w:pPr>
-              <w:widowControl w:val="0"/>
-              <w:spacing w:line="240" w:lineRule="auto"/>
-              <w:jc w:val="center"/>
-              <w:rPr/>
-            </w:pPr>
-            <w:r>
-              <w:rPr>
-                <w:b w:val="1"/>
-                <w:rtl w:val="0"/>
-              </w:rPr>
-              <w:t xml:space="preserve">Atributo 7</w:t>
-            </w:r>
-            <w:r>
-              <w:rPr>
-                <w:rtl w:val="0"/>
-              </w:rPr>
-            </w:r>
-          </w:p>
-        </w:tc>
-      </w:tr>
-      <w:tr>
-        <w:trPr>
-          <w:trHeight w:val="420" w:hRule="atLeast"/>
-        </w:trPr>
-        <w:tc>
-          <w:tcPr>
-            <w:gridSpan w:val="3"/>
-            <w:shd w:fill="auto" w:val="clear"/>
-            <w:tcMar>
-              <w:top w:w="100.0" w:type="dxa"/>
-              <w:left w:w="100.0" w:type="dxa"/>
-              <w:bottom w:w="100.0" w:type="dxa"/>
-              <w:right w:w="100.0" w:type="dxa"/>
-            </w:tcMar>
-            <w:vAlign w:val="top"/>
-          </w:tcPr>
-          <w:p>
-            <w:pPr>
-              <w:widowControl w:val="0"/>
-              <w:spacing w:line="240" w:lineRule="auto"/>
-              <w:rPr/>
-            </w:pPr>
-            <w:r>
-              <w:rPr>
-                <w:rtl w:val="0"/>
-              </w:rPr>
-              <w:t xml:space="preserve">Número de horas dedicadas al mantenimiento no programado.</w:t>
-            </w:r>
-          </w:p>
-        </w:tc>
-        <w:tc>
-          <w:tcPr>
-            <w:shd w:fill="auto" w:val="clear"/>
-            <w:tcMar>
-              <w:top w:w="100.0" w:type="dxa"/>
-              <w:left w:w="100.0" w:type="dxa"/>
-              <w:bottom w:w="100.0" w:type="dxa"/>
-              <w:right w:w="100.0" w:type="dxa"/>
-            </w:tcMar>
-            <w:vAlign w:val="top"/>
-          </w:tcPr>
-          <w:p>
-            <w:pPr>
-              <w:widowControl w:val="0"/>
-              <w:spacing w:line="240" w:lineRule="auto"/>
-              <w:jc w:val="center"/>
-              <w:rPr/>
-            </w:pPr>
-            <w:r>
-              <w:rPr>
-                <w:rtl w:val="0"/>
-              </w:rPr>
-              <w:t xml:space="preserve">224</w:t>
-            </w:r>
-          </w:p>
-        </w:tc>
-      </w:tr>
-      <w:tr>
-        <w:trPr>
-          <w:trHeight w:val="420" w:hRule="atLeast"/>
-        </w:trPr>
-        <w:tc>
-          <w:tcPr>
-            <w:gridSpan w:val="4"/>
-            <w:shd w:fill="f3f3f3" w:val="clear"/>
-            <w:tcMar>
-              <w:top w:w="100.0" w:type="dxa"/>
-              <w:left w:w="100.0" w:type="dxa"/>
-              <w:bottom w:w="100.0" w:type="dxa"/>
-              <w:right w:w="100.0" w:type="dxa"/>
-            </w:tcMar>
-            <w:vAlign w:val="top"/>
-          </w:tcPr>
-          <w:p>
-            <w:pPr>
-              <w:jc w:val="center"/>
-              <w:rPr>
-                <w:b w:val="1"/>
-              </w:rPr>
-            </w:pPr>
-            <w:r>
-              <w:rPr>
-                <w:b w:val="1"/>
-                <w:rtl w:val="0"/>
-              </w:rPr>
-              <w:t xml:space="preserve">Detalle</w:t>
-            </w:r>
-          </w:p>
-        </w:tc>
-      </w:tr>
-      <w:tr>
-        <w:trPr>
-          <w:trHeight w:val="420" w:hRule="atLeast"/>
-        </w:trPr>
-        <w:tc>
-          <w:tcPr>
-            <w:shd w:fill="auto" w:val="clear"/>
-            <w:tcMar>
-              <w:top w:w="100.0" w:type="dxa"/>
-              <w:left w:w="100.0" w:type="dxa"/>
-              <w:bottom w:w="100.0" w:type="dxa"/>
-              <w:right w:w="100.0" w:type="dxa"/>
-            </w:tcMar>
-            <w:vAlign w:val="top"/>
-          </w:tcPr>
-          <w:p>
-            <w:pPr>
-              <w:jc w:val="center"/>
-              <w:rPr>
-                <w:b w:val="1"/>
-              </w:rPr>
-            </w:pPr>
-            <w:r>
-              <w:rPr>
-                <w:b w:val="1"/>
-                <w:rtl w:val="0"/>
-              </w:rPr>
-              <w:t xml:space="preserve">Horas Dedicadas</w:t>
-            </w:r>
-          </w:p>
-        </w:tc>
-        <w:tc>
-          <w:tcPr>
-            <w:gridSpan w:val="2"/>
-            <w:shd w:fill="auto" w:val="clear"/>
-            <w:tcMar>
-              <w:top w:w="100.0" w:type="dxa"/>
-              <w:left w:w="100.0" w:type="dxa"/>
-              <w:bottom w:w="100.0" w:type="dxa"/>
-              <w:right w:w="100.0" w:type="dxa"/>
-            </w:tcMar>
-            <w:vAlign w:val="top"/>
-          </w:tcPr>
-          <w:p>
-            <w:pPr>
-              <w:widowControl w:val="0"/>
-              <w:spacing w:line="240" w:lineRule="auto"/>
-              <w:jc w:val="center"/>
-              <w:rPr>
-                <w:b w:val="1"/>
-              </w:rPr>
-            </w:pPr>
-            <w:r>
-              <w:rPr>
-                <w:b w:val="1"/>
-                <w:rtl w:val="0"/>
-              </w:rPr>
-              <w:t xml:space="preserve">Dispositivo(s)</w:t>
-            </w:r>
-          </w:p>
-        </w:tc>
-        <w:tc>
-          <w:tcPr>
-            <w:shd w:fill="auto" w:val="clear"/>
-            <w:tcMar>
-              <w:top w:w="100.0" w:type="dxa"/>
-              <w:left w:w="100.0" w:type="dxa"/>
-              <w:bottom w:w="100.0" w:type="dxa"/>
-              <w:right w:w="100.0" w:type="dxa"/>
-            </w:tcMar>
-            <w:vAlign w:val="top"/>
-          </w:tcPr>
-          <w:p>
-            <w:pPr>
-              <w:widowControl w:val="0"/>
-              <w:spacing w:line="240" w:lineRule="auto"/>
-              <w:jc w:val="center"/>
-              <w:rPr>
-                <w:b w:val="1"/>
-              </w:rPr>
-            </w:pPr>
-            <w:r>
-              <w:rPr>
-                <w:b w:val="1"/>
-                <w:rtl w:val="0"/>
-              </w:rPr>
-              <w:t xml:space="preserve">Problema</w:t>
-            </w:r>
-          </w:p>
-        </w:tc>
-      </w:tr>
-      <w:tr>
-        <w:trPr>
-          <w:trHeight w:val="420" w:hRule="atLeast"/>
-        </w:trPr>
-        <w:tc>
-          <w:tcPr>
-            <w:shd w:fill="auto" w:val="clear"/>
-            <w:tcMar>
-              <w:top w:w="100.0" w:type="dxa"/>
-              <w:left w:w="100.0" w:type="dxa"/>
-              <w:bottom w:w="100.0" w:type="dxa"/>
-              <w:right w:w="100.0" w:type="dxa"/>
-            </w:tcMar>
-            <w:vAlign w:val="top"/>
-          </w:tcPr>
-          <w:p>
-            <w:pPr>
-              <w:jc w:val="center"/>
-              <w:rPr/>
-            </w:pPr>
-            <w:r>
-              <w:rPr>
-                <w:rtl w:val="0"/>
-              </w:rPr>
-              <w:t xml:space="preserve">32</w:t>
-            </w:r>
-          </w:p>
-        </w:tc>
-        <w:tc>
-          <w:tcPr>
-            <w:shd w:fill="auto" w:val="clear"/>
-            <w:tcMar>
-              <w:top w:w="100.0" w:type="dxa"/>
-              <w:left w:w="100.0" w:type="dxa"/>
-              <w:bottom w:w="100.0" w:type="dxa"/>
-              <w:right w:w="100.0" w:type="dxa"/>
-            </w:tcMar>
-            <w:vAlign w:val="top"/>
-          </w:tcPr>
-          <w:p>
-            <w:pPr>
-              <w:widowControl w:val="0"/>
-              <w:pBdr>
-                <w:top w:color="auto" w:space="0" w:sz="0" w:val="none"/>
-                <w:bottom w:color="auto" w:space="0" w:sz="0" w:val="none"/>
-                <w:right w:color="auto" w:space="0" w:sz="0" w:val="none"/>
-                <w:between w:color="auto" w:space="0" w:sz="0" w:val="none"/>
-              </w:pBdr>
-              <w:spacing w:before="160" w:line="240" w:lineRule="auto"/>
-              <w:rPr>
-                <w:rFonts w:ascii="Verdana" w:cs="Verdana" w:eastAsia="Verdana" w:hAnsi="Verdana"/>
-                <w:color w:val="58585a"/>
-                <w:sz w:val="16"/>
-                <w:szCs w:val="16"/>
-              </w:rPr>
-            </w:pPr>
-            <w:r>
-              <w:rPr>
-                <w:rFonts w:ascii="Verdana" w:cs="Verdana" w:eastAsia="Verdana" w:hAnsi="Verdana"/>
-                <w:color w:val="58585a"/>
-                <w:sz w:val="16"/>
-                <w:szCs w:val="16"/>
-                <w:rtl w:val="0"/>
-              </w:rPr>
-              <w:t xml:space="preserve">FX9600 - 293S527J4E</w:t>
-            </w:r>
-          </w:p>
-          <w:p>
-            <w:pPr>
-              <w:widowControl w:val="0"/>
-              <w:pBdr>
-                <w:top w:color="auto" w:space="0" w:sz="0" w:val="none"/>
-                <w:bottom w:color="auto" w:space="0" w:sz="0" w:val="none"/>
-                <w:right w:color="auto" w:space="0" w:sz="0" w:val="none"/>
-                <w:between w:color="auto" w:space="0" w:sz="0" w:val="none"/>
-              </w:pBdr>
-              <w:spacing w:before="160" w:line="240" w:lineRule="auto"/>
-              <w:rPr>
-                <w:rFonts w:ascii="Verdana" w:cs="Verdana" w:eastAsia="Verdana" w:hAnsi="Verdana"/>
-                <w:color w:val="58585a"/>
-                <w:sz w:val="16"/>
-                <w:szCs w:val="16"/>
-              </w:rPr>
-            </w:pPr>
-            <w:r>
-              <w:rPr>
-                <w:rFonts w:ascii="Verdana" w:cs="Verdana" w:eastAsia="Verdana" w:hAnsi="Verdana"/>
-                <w:color w:val="58585a"/>
-                <w:sz w:val="16"/>
-                <w:szCs w:val="16"/>
-                <w:rtl w:val="0"/>
-              </w:rPr>
-              <w:t xml:space="preserve">FX9600 - 35RR725K9K</w:t>
-            </w:r>
-          </w:p>
-          <w:p>
-            <w:pPr>
-              <w:widowControl w:val="0"/>
-              <w:pBdr>
-                <w:top w:color="auto" w:space="0" w:sz="0" w:val="none"/>
-                <w:bottom w:color="auto" w:space="0" w:sz="0" w:val="none"/>
-                <w:right w:color="auto" w:space="0" w:sz="0" w:val="none"/>
-                <w:between w:color="auto" w:space="0" w:sz="0" w:val="none"/>
-              </w:pBdr>
-              <w:spacing w:before="160" w:line="240" w:lineRule="auto"/>
-              <w:rPr>
-                <w:rFonts w:ascii="Verdana" w:cs="Verdana" w:eastAsia="Verdana" w:hAnsi="Verdana"/>
-                <w:color w:val="58585a"/>
-                <w:sz w:val="16"/>
-                <w:szCs w:val="16"/>
-              </w:rPr>
-            </w:pPr>
-            <w:r>
-              <w:rPr>
-                <w:rFonts w:ascii="Verdana" w:cs="Verdana" w:eastAsia="Verdana" w:hAnsi="Verdana"/>
-                <w:color w:val="58585a"/>
-                <w:sz w:val="16"/>
-                <w:szCs w:val="16"/>
-                <w:rtl w:val="0"/>
-              </w:rPr>
-              <w:t xml:space="preserve">FX9600 - 36S6795B9B</w:t>
-            </w:r>
-          </w:p>
-        </w:tc>
-        <w:tc>
-          <w:tcPr>
-            <w:shd w:fill="auto" w:val="clear"/>
-            <w:tcMar>
-              <w:top w:w="100.0" w:type="dxa"/>
-              <w:left w:w="100.0" w:type="dxa"/>
-              <w:bottom w:w="100.0" w:type="dxa"/>
-              <w:right w:w="100.0" w:type="dxa"/>
-            </w:tcMar>
-            <w:vAlign w:val="top"/>
-          </w:tcPr>
-          <w:p>
-            <w:pPr>
-              <w:widowControl w:val="0"/>
-              <w:pBdr>
-                <w:top w:color="auto" w:space="0" w:sz="0" w:val="none"/>
-                <w:bottom w:color="auto" w:space="0" w:sz="0" w:val="none"/>
-                <w:right w:color="auto" w:space="0" w:sz="0" w:val="none"/>
-                <w:between w:color="auto" w:space="0" w:sz="0" w:val="none"/>
-              </w:pBdr>
-              <w:spacing w:before="160" w:line="240" w:lineRule="auto"/>
-              <w:rPr>
-                <w:rFonts w:ascii="Verdana" w:cs="Verdana" w:eastAsia="Verdana" w:hAnsi="Verdana"/>
-                <w:color w:val="58585a"/>
-                <w:sz w:val="16"/>
-                <w:szCs w:val="16"/>
-              </w:rPr>
-            </w:pPr>
-            <w:r>
-              <w:rPr>
-                <w:rFonts w:ascii="Verdana" w:cs="Verdana" w:eastAsia="Verdana" w:hAnsi="Verdana"/>
-                <w:color w:val="58585a"/>
-                <w:sz w:val="16"/>
-                <w:szCs w:val="16"/>
-                <w:rtl w:val="0"/>
-              </w:rPr>
-              <w:t xml:space="preserve">FX9600 - 47PX775U2M</w:t>
-            </w:r>
-          </w:p>
-          <w:p>
-            <w:pPr>
-              <w:widowControl w:val="0"/>
-              <w:pBdr>
-                <w:top w:color="auto" w:space="0" w:sz="0" w:val="none"/>
-                <w:bottom w:color="auto" w:space="0" w:sz="0" w:val="none"/>
-                <w:right w:color="auto" w:space="0" w:sz="0" w:val="none"/>
-                <w:between w:color="auto" w:space="0" w:sz="0" w:val="none"/>
-              </w:pBdr>
-              <w:spacing w:before="160" w:line="240" w:lineRule="auto"/>
-              <w:rPr>
-                <w:rFonts w:ascii="Verdana" w:cs="Verdana" w:eastAsia="Verdana" w:hAnsi="Verdana"/>
-                <w:color w:val="58585a"/>
-                <w:sz w:val="16"/>
-                <w:szCs w:val="16"/>
-              </w:rPr>
-            </w:pPr>
-            <w:r>
-              <w:rPr>
-                <w:rFonts w:ascii="Verdana" w:cs="Verdana" w:eastAsia="Verdana" w:hAnsi="Verdana"/>
-                <w:color w:val="58585a"/>
-                <w:sz w:val="16"/>
-                <w:szCs w:val="16"/>
-                <w:rtl w:val="0"/>
-              </w:rPr>
-              <w:t xml:space="preserve">FX9600 - 53VH85482J</w:t>
-            </w:r>
-          </w:p>
-        </w:tc>
-        <w:tc>
-          <w:tcPr>
-            <w:shd w:fill="auto" w:val="clear"/>
-            <w:tcMar>
-              <w:top w:w="100.0" w:type="dxa"/>
-              <w:left w:w="100.0" w:type="dxa"/>
-              <w:bottom w:w="100.0" w:type="dxa"/>
-              <w:right w:w="100.0" w:type="dxa"/>
-            </w:tcMar>
-            <w:vAlign w:val="top"/>
-          </w:tcPr>
-          <w:p>
-            <w:pPr>
-              <w:rPr>
-                <w:sz w:val="16"/>
-                <w:szCs w:val="16"/>
-              </w:rPr>
-            </w:pPr>
-            <w:r>
-              <w:rPr>
-                <w:rtl w:val="0"/>
-              </w:rPr>
-              <w:t xml:space="preserve">Falla en la Placa Madre de la Unidad</w:t>
-            </w:r>
-            <w:r>
-              <w:rPr>
-                <w:rtl w:val="0"/>
-              </w:rPr>
-            </w:r>
-          </w:p>
-        </w:tc>
-      </w:tr>
-      <w:tr>
-        <w:trPr>
-          <w:trHeight w:val="420" w:hRule="atLeast"/>
-        </w:trPr>
-        <w:tc>
-          <w:tcPr>
-            <w:shd w:fill="auto" w:val="clear"/>
-            <w:tcMar>
-              <w:top w:w="100.0" w:type="dxa"/>
-              <w:left w:w="100.0" w:type="dxa"/>
-              <w:bottom w:w="100.0" w:type="dxa"/>
-              <w:right w:w="100.0" w:type="dxa"/>
-            </w:tcMar>
-            <w:vAlign w:val="top"/>
-          </w:tcPr>
-          <w:p>
-            <w:pPr>
-              <w:jc w:val="center"/>
-              <w:rPr/>
-            </w:pPr>
-            <w:r>
-              <w:rPr>
-                <w:rtl w:val="0"/>
-              </w:rPr>
-              <w:t xml:space="preserve">16</w:t>
-            </w:r>
-          </w:p>
-        </w:tc>
-        <w:tc>
-          <w:tcPr>
-            <w:shd w:fill="auto" w:val="clear"/>
-            <w:tcMar>
-              <w:top w:w="100.0" w:type="dxa"/>
-              <w:left w:w="100.0" w:type="dxa"/>
-              <w:bottom w:w="100.0" w:type="dxa"/>
-              <w:right w:w="100.0" w:type="dxa"/>
-            </w:tcMar>
-            <w:vAlign w:val="top"/>
-          </w:tcPr>
-          <w:p>
-            <w:pPr>
-              <w:widowControl w:val="0"/>
-              <w:pBdr>
-                <w:top w:color="auto" w:space="0" w:sz="0" w:val="none"/>
-                <w:bottom w:color="auto" w:space="0" w:sz="0" w:val="none"/>
-                <w:right w:color="auto" w:space="0" w:sz="0" w:val="none"/>
-                <w:between w:color="auto" w:space="0" w:sz="0" w:val="none"/>
-              </w:pBdr>
-              <w:spacing w:before="160" w:line="240" w:lineRule="auto"/>
-              <w:rPr>
-                <w:rFonts w:ascii="Verdana" w:cs="Verdana" w:eastAsia="Verdana" w:hAnsi="Verdana"/>
-                <w:color w:val="58585a"/>
-                <w:sz w:val="16"/>
-                <w:szCs w:val="16"/>
-              </w:rPr>
-            </w:pPr>
-            <w:r>
-              <w:rPr>
-                <w:rFonts w:ascii="Verdana" w:cs="Verdana" w:eastAsia="Verdana" w:hAnsi="Verdana"/>
-                <w:color w:val="58585a"/>
-                <w:sz w:val="16"/>
-                <w:szCs w:val="16"/>
-                <w:rtl w:val="0"/>
-              </w:rPr>
-              <w:t xml:space="preserve">FX9600 - 8692267D76</w:t>
-            </w:r>
-          </w:p>
-          <w:p>
-            <w:pPr>
-              <w:widowControl w:val="0"/>
-              <w:pBdr>
-                <w:top w:color="auto" w:space="0" w:sz="0" w:val="none"/>
-                <w:bottom w:color="auto" w:space="0" w:sz="0" w:val="none"/>
-                <w:right w:color="auto" w:space="0" w:sz="0" w:val="none"/>
-                <w:between w:color="auto" w:space="0" w:sz="0" w:val="none"/>
-              </w:pBdr>
-              <w:spacing w:before="160" w:line="240" w:lineRule="auto"/>
-              <w:rPr>
-                <w:sz w:val="16"/>
-                <w:szCs w:val="16"/>
-              </w:rPr>
-            </w:pPr>
-            <w:r>
-              <w:rPr>
-                <w:rFonts w:ascii="Verdana" w:cs="Verdana" w:eastAsia="Verdana" w:hAnsi="Verdana"/>
-                <w:color w:val="58585a"/>
-                <w:sz w:val="16"/>
-                <w:szCs w:val="16"/>
-                <w:rtl w:val="0"/>
-              </w:rPr>
-              <w:t xml:space="preserve">FX9600 - 88JQ544S52</w:t>
-            </w:r>
-            <w:r>
-              <w:rPr>
-                <w:rtl w:val="0"/>
-              </w:rPr>
-            </w:r>
-          </w:p>
-        </w:tc>
-        <w:tc>
-          <w:tcPr>
-            <w:shd w:fill="auto" w:val="clear"/>
-            <w:tcMar>
-              <w:top w:w="100.0" w:type="dxa"/>
-              <w:left w:w="100.0" w:type="dxa"/>
-              <w:bottom w:w="100.0" w:type="dxa"/>
-              <w:right w:w="100.0" w:type="dxa"/>
-            </w:tcMar>
-            <w:vAlign w:val="top"/>
-          </w:tcPr>
-          <w:p>
-            <w:pPr>
-              <w:widowControl w:val="0"/>
-              <w:pBdr>
-                <w:top w:color="auto" w:space="0" w:sz="0" w:val="none"/>
-                <w:bottom w:color="auto" w:space="0" w:sz="0" w:val="none"/>
-                <w:right w:color="auto" w:space="0" w:sz="0" w:val="none"/>
-                <w:between w:color="auto" w:space="0" w:sz="0" w:val="none"/>
-              </w:pBdr>
-              <w:spacing w:before="160" w:line="240" w:lineRule="auto"/>
-              <w:rPr>
-                <w:rFonts w:ascii="Verdana" w:cs="Verdana" w:eastAsia="Verdana" w:hAnsi="Verdana"/>
-                <w:color w:val="58585a"/>
-                <w:sz w:val="16"/>
-                <w:szCs w:val="16"/>
-              </w:rPr>
-            </w:pPr>
-            <w:r>
-              <w:rPr>
-                <w:rFonts w:ascii="Verdana" w:cs="Verdana" w:eastAsia="Verdana" w:hAnsi="Verdana"/>
-                <w:color w:val="58585a"/>
-                <w:sz w:val="16"/>
-                <w:szCs w:val="16"/>
-                <w:rtl w:val="0"/>
-              </w:rPr>
-              <w:t xml:space="preserve">FX9600 - 92LP466F7C</w:t>
-            </w:r>
-          </w:p>
-          <w:p>
-            <w:pPr>
-              <w:widowControl w:val="0"/>
-              <w:pBdr>
-                <w:top w:color="auto" w:space="0" w:sz="0" w:val="none"/>
-                <w:bottom w:color="auto" w:space="0" w:sz="0" w:val="none"/>
-                <w:right w:color="auto" w:space="0" w:sz="0" w:val="none"/>
-                <w:between w:color="auto" w:space="0" w:sz="0" w:val="none"/>
-              </w:pBdr>
-              <w:spacing w:before="160" w:line="240" w:lineRule="auto"/>
-              <w:rPr>
-                <w:b w:val="1"/>
-                <w:sz w:val="16"/>
-                <w:szCs w:val="16"/>
-              </w:rPr>
-            </w:pPr>
-            <w:r>
-              <w:rPr>
-                <w:rFonts w:ascii="Verdana" w:cs="Verdana" w:eastAsia="Verdana" w:hAnsi="Verdana"/>
-                <w:color w:val="58585a"/>
-                <w:sz w:val="16"/>
-                <w:szCs w:val="16"/>
-                <w:rtl w:val="0"/>
-              </w:rPr>
-              <w:t xml:space="preserve">FX9600 - 99A2999Q3N</w:t>
-            </w:r>
-            <w:r>
-              <w:rPr>
-                <w:rtl w:val="0"/>
-              </w:rPr>
-            </w:r>
-          </w:p>
-        </w:tc>
-        <w:tc>
-          <w:tcPr>
-            <w:shd w:fill="auto" w:val="clear"/>
-            <w:tcMar>
-              <w:top w:w="100.0" w:type="dxa"/>
-              <w:left w:w="100.0" w:type="dxa"/>
-              <w:bottom w:w="100.0" w:type="dxa"/>
-              <w:right w:w="100.0" w:type="dxa"/>
-            </w:tcMar>
-            <w:vAlign w:val="top"/>
-          </w:tcPr>
-          <w:p>
-            <w:pPr>
-              <w:rPr/>
-            </w:pPr>
-            <w:r>
-              <w:rPr>
-                <w:rtl w:val="0"/>
-              </w:rPr>
-              <w:t xml:space="preserve">Cables de poder inoperativos</w:t>
             </w:r>
           </w:p>
         </w:tc>

</xml_diff>